<commit_message>
Added Screenshot and header info
</commit_message>
<xml_diff>
--- a/Dokumentation/Dokumentation.docx
+++ b/Dokumentation/Dokumentation.docx
@@ -74,10 +74,9 @@
     </w:p>
     <w:p>
       <w:pPr>
-        <w:pStyle w:val="style1"/>
+        <w:pStyle w:val="style0"/>
         <w:jc w:val="center"/>
         <w:rPr>
-          <w:rFonts w:ascii="Calibri" w:hAnsi="Calibri"/>
           <w:b w:val="false"/>
           <w:bCs w:val="false"/>
           <w:sz w:val="32"/>
@@ -86,7 +85,6 @@
       </w:pPr>
       <w:r>
         <w:rPr>
-          <w:rFonts w:ascii="Calibri" w:hAnsi="Calibri"/>
           <w:b w:val="false"/>
           <w:bCs w:val="false"/>
           <w:sz w:val="32"/>
@@ -97,10 +95,78 @@
     </w:p>
     <w:p>
       <w:pPr>
-        <w:pStyle w:val="style1"/>
+        <w:pStyle w:val="style0"/>
         <w:jc w:val="center"/>
-        <w:rPr>
-          <w:rFonts w:ascii="Calibri" w:hAnsi="Calibri"/>
+        <w:rPr/>
+      </w:pPr>
+      <w:r>
+        <w:rPr/>
+      </w:r>
+    </w:p>
+    <w:p>
+      <w:pPr>
+        <w:pStyle w:val="style0"/>
+        <w:jc w:val="center"/>
+        <w:rPr>
+          <w:b w:val="false"/>
+          <w:bCs w:val="false"/>
+          <w:i/>
+          <w:iCs/>
+          <w:sz w:val="24"/>
+          <w:szCs w:val="24"/>
+        </w:rPr>
+      </w:pPr>
+      <w:r>
+        <w:rPr>
+          <w:b w:val="false"/>
+          <w:bCs w:val="false"/>
+          <w:i/>
+          <w:iCs/>
+          <w:color w:val="000000"/>
+          <w:sz w:val="24"/>
+          <w:szCs w:val="24"/>
+        </w:rPr>
+        <w:t>AVPRG WiSe 2013/14 -</w:t>
+      </w:r>
+      <w:r>
+        <w:rPr>
+          <w:b w:val="false"/>
+          <w:bCs w:val="false"/>
+          <w:i/>
+          <w:iCs/>
+          <w:color w:val="808080"/>
+          <w:sz w:val="24"/>
+          <w:szCs w:val="24"/>
+        </w:rPr>
+        <w:t xml:space="preserve"> </w:t>
+      </w:r>
+      <w:r>
+        <w:rPr>
+          <w:b w:val="false"/>
+          <w:bCs w:val="false"/>
+          <w:i/>
+          <w:iCs/>
+          <w:sz w:val="24"/>
+          <w:szCs w:val="24"/>
+        </w:rPr>
+        <w:t>Prof. Dr. Plaß</w:t>
+      </w:r>
+    </w:p>
+    <w:p>
+      <w:pPr>
+        <w:pStyle w:val="style0"/>
+        <w:jc w:val="center"/>
+        <w:rPr/>
+      </w:pPr>
+      <w:r>
+        <w:rPr/>
+      </w:r>
+    </w:p>
+    <w:p>
+      <w:pPr>
+        <w:pStyle w:val="style0"/>
+        <w:jc w:val="center"/>
+        <w:rPr>
           <w:b w:val="false"/>
           <w:bCs w:val="false"/>
           <w:i/>
@@ -111,7 +177,6 @@
       </w:pPr>
       <w:r>
         <w:rPr>
-          <w:rFonts w:ascii="Calibri" w:hAnsi="Calibri"/>
           <w:b w:val="false"/>
           <w:bCs w:val="false"/>
           <w:i/>
@@ -124,10 +189,9 @@
     </w:p>
     <w:p>
       <w:pPr>
-        <w:pStyle w:val="style1"/>
+        <w:pStyle w:val="style0"/>
         <w:jc w:val="center"/>
         <w:rPr>
-          <w:rFonts w:ascii="Calibri" w:hAnsi="Calibri"/>
           <w:b w:val="false"/>
           <w:bCs w:val="false"/>
           <w:i/>
@@ -138,7 +202,6 @@
       </w:pPr>
       <w:r>
         <w:rPr>
-          <w:rFonts w:ascii="Calibri" w:hAnsi="Calibri"/>
           <w:b w:val="false"/>
           <w:bCs w:val="false"/>
           <w:i/>
@@ -152,21 +215,11 @@
     <w:p>
       <w:pPr>
         <w:pStyle w:val="style1"/>
-        <w:jc w:val="center"/>
-        <w:rPr>
-          <w:b w:val="false"/>
-          <w:bCs w:val="false"/>
-          <w:sz w:val="24"/>
-          <w:szCs w:val="24"/>
-        </w:rPr>
-      </w:pPr>
-      <w:r>
-        <w:rPr>
-          <w:b w:val="false"/>
-          <w:bCs w:val="false"/>
-          <w:sz w:val="24"/>
-          <w:szCs w:val="24"/>
-        </w:rPr>
+        <w:jc w:val="right"/>
+        <w:rPr/>
+      </w:pPr>
+      <w:r>
+        <w:rPr/>
       </w:r>
     </w:p>
     <w:p>
@@ -180,11 +233,131 @@
     </w:p>
     <w:p>
       <w:pPr>
+        <w:pStyle w:val="style0"/>
+        <w:rPr/>
+      </w:pPr>
+      <w:r>
+        <w:rPr/>
+      </w:r>
+    </w:p>
+    <w:p>
+      <w:pPr>
+        <w:pStyle w:val="style0"/>
+        <w:rPr/>
+      </w:pPr>
+      <w:r>
+        <w:rPr/>
+      </w:r>
+    </w:p>
+    <w:p>
+      <w:pPr>
+        <w:pStyle w:val="style0"/>
+        <w:rPr/>
+      </w:pPr>
+      <w:r>
+        <w:rPr/>
+      </w:r>
+    </w:p>
+    <w:p>
+      <w:pPr>
+        <w:pStyle w:val="style0"/>
+        <w:rPr/>
+      </w:pPr>
+      <w:r>
+        <w:rPr/>
+      </w:r>
+    </w:p>
+    <w:p>
+      <w:pPr>
+        <w:pStyle w:val="style0"/>
+        <w:rPr/>
+      </w:pPr>
+      <w:r>
+        <w:rPr/>
+      </w:r>
+    </w:p>
+    <w:p>
+      <w:pPr>
+        <w:pStyle w:val="style0"/>
+        <w:rPr/>
+      </w:pPr>
+      <w:r>
+        <w:rPr/>
+      </w:r>
+    </w:p>
+    <w:p>
+      <w:pPr>
+        <w:pStyle w:val="style0"/>
+        <w:rPr/>
+      </w:pPr>
+      <w:r>
+        <w:rPr/>
+      </w:r>
+    </w:p>
+    <w:p>
+      <w:pPr>
+        <w:pStyle w:val="style0"/>
+        <w:rPr/>
+      </w:pPr>
+      <w:r>
+        <w:rPr/>
+      </w:r>
+    </w:p>
+    <w:p>
+      <w:pPr>
+        <w:pStyle w:val="style0"/>
+        <w:rPr/>
+      </w:pPr>
+      <w:r>
+        <w:rPr/>
+      </w:r>
+    </w:p>
+    <w:p>
+      <w:pPr>
+        <w:sectPr>
+          <w:type w:val="nextPage"/>
+          <w:pgSz w:h="16838" w:w="11906"/>
+          <w:pgMar w:bottom="1134" w:footer="0" w:gutter="0" w:header="0" w:left="1134" w:right="1134" w:top="1134"/>
+          <w:pgNumType w:fmt="decimal"/>
+          <w:formProt w:val="false"/>
+          <w:textDirection w:val="lrTb"/>
+        </w:sectPr>
+        <w:pStyle w:val="style0"/>
+        <w:rPr/>
+      </w:pPr>
+      <w:r>
+        <w:rPr/>
+      </w:r>
+    </w:p>
+    <w:p>
+      <w:pPr>
+        <w:sectPr>
+          <w:headerReference r:id="rId2" w:type="default"/>
+          <w:footerReference r:id="rId3" w:type="default"/>
+          <w:type w:val="nextPage"/>
+          <w:pgSz w:h="16838" w:w="11906"/>
+          <w:pgMar w:bottom="1710" w:footer="1134" w:gutter="0" w:header="1417" w:left="1417" w:right="1417" w:top="1993"/>
+          <w:pgNumType w:fmt="decimal"/>
+          <w:formProt w:val="false"/>
+          <w:textDirection w:val="lrTb"/>
+          <w:docGrid w:charSpace="0" w:linePitch="360" w:type="default"/>
+        </w:sectPr>
         <w:pStyle w:val="style1"/>
         <w:rPr/>
       </w:pPr>
       <w:r>
         <w:rPr/>
+        <w:t>Installationsanleitung</w:t>
+      </w:r>
+    </w:p>
+    <w:p>
+      <w:pPr>
+        <w:pStyle w:val="style0"/>
+        <w:rPr/>
+      </w:pPr>
+      <w:r>
+        <w:rPr/>
+        <w:t>Für die Ausführung der Applikation bedarf es keiner Installation. Die .exe wird direkt durch einen Doppelklick ausgeführt und die Applikation ist Funktionsbereit.</w:t>
       </w:r>
     </w:p>
     <w:p>
@@ -194,67 +367,7 @@
       </w:pPr>
       <w:r>
         <w:rPr/>
-      </w:r>
-    </w:p>
-    <w:p>
-      <w:pPr>
-        <w:pStyle w:val="style1"/>
-        <w:rPr/>
-      </w:pPr>
-      <w:r>
-        <w:rPr/>
-      </w:r>
-    </w:p>
-    <w:p>
-      <w:pPr>
-        <w:pStyle w:val="style1"/>
-        <w:rPr/>
-      </w:pPr>
-      <w:r>
-        <w:rPr/>
-      </w:r>
-    </w:p>
-    <w:p>
-      <w:pPr>
-        <w:pStyle w:val="style1"/>
-        <w:rPr/>
-      </w:pPr>
-      <w:r>
-        <w:rPr/>
-        <w:t>Installationsanleitung</w:t>
-      </w:r>
-    </w:p>
-    <w:p>
-      <w:pPr>
-        <w:pStyle w:val="style0"/>
-        <w:rPr/>
-      </w:pPr>
-      <w:r>
-        <w:rPr/>
-        <w:t>Für die Ausführung der Applikation bedarf es keiner Installation. Die .exe wird direkt durch einen Doppelklick ausgeführt und die Applikation ist Funktionsbereit.</w:t>
-      </w:r>
-    </w:p>
-    <w:p>
-      <w:pPr>
-        <w:pStyle w:val="style0"/>
-        <w:rPr/>
-      </w:pPr>
-      <w:r>
-        <w:rPr/>
-      </w:r>
-    </w:p>
-    <w:p>
-      <w:pPr>
-        <w:pStyle w:val="style1"/>
-        <w:rPr/>
-      </w:pPr>
-      <w:r>
-        <w:rPr/>
-        <w:t>B</w:t>
-      </w:r>
-      <w:r>
-        <w:rPr/>
-        <w:t>edienungsanleitung</w:t>
+        <w:t>Bedienungsanleitung</w:t>
       </w:r>
     </w:p>
     <w:p>
@@ -274,37 +387,7 @@
       </w:pPr>
       <w:r>
         <w:rPr/>
-        <w:t xml:space="preserve">Ein Dialog öffnet sich, in welchem sie ein Bild auswählen. </w:t>
-      </w:r>
-    </w:p>
-    <w:p>
-      <w:pPr>
-        <w:pStyle w:val="style0"/>
-        <w:rPr/>
-      </w:pPr>
-      <w:r>
-        <w:rPr/>
-        <w:t>Es werden die Formate png,  bmp, jpg, tif und gif unterstützt.</w:t>
-      </w:r>
-    </w:p>
-    <w:p>
-      <w:pPr>
-        <w:pStyle w:val="style0"/>
-        <w:rPr/>
-      </w:pPr>
-      <w:r>
-        <w:rPr/>
-        <w:t xml:space="preserve">Nachdem das Bild geöffnet wurde erscheint es im Applikationsfenster. </w:t>
-      </w:r>
-    </w:p>
-    <w:p>
-      <w:pPr>
-        <w:pStyle w:val="style0"/>
-        <w:rPr/>
-      </w:pPr>
-      <w:r>
-        <w:rPr/>
-        <w:t>Wurde ein Barcode erfolgreich erkannt, wird dessen Inhalt im Textfeld mit der Aufschrift „Decoded Text“ dargestellt. Sollte kein Barcode erkannt worden sein, erscheint die Fehlermeldung „No Barcode detected“.</w:t>
+        <w:t xml:space="preserve">Ein Dialog öffnet sich, in welchem sie ein Bild auswählen.  Es werden die Formate png,  bmp, jpg, tif und gif unterstützt. Nachdem das Bild geöffnet wurde erscheint es im Applikationsfenster.  Wurde ein Barcode erfolgreich erkannt, wird dessen Inhalt im Textfeld mit der Aufschrift „Decoded Text“ dargestellt. Sollte kein Barcode erkannt worden sein, erscheint die Fehlermeldung „No Barcode detected“. </w:t>
       </w:r>
     </w:p>
     <w:p>
@@ -319,153 +402,25 @@
     </w:p>
     <w:p>
       <w:pPr>
-        <w:pStyle w:val="style1"/>
-        <w:rPr/>
-      </w:pPr>
-      <w:r>
-        <w:rPr/>
-        <w:t xml:space="preserve">Grenzen und </w:t>
-      </w:r>
-      <w:r>
-        <w:rPr/>
-        <w:t>Ausbaum</w:t>
-      </w:r>
-      <w:r>
-        <w:rPr/>
-        <w:t>öglichkeiten</w:t>
-      </w:r>
-    </w:p>
-    <w:p>
-      <w:pPr>
-        <w:pStyle w:val="style0"/>
-        <w:rPr/>
-      </w:pPr>
-      <w:r>
-        <w:rPr/>
-        <w:t>Der Barcodeleser ist im Stande Barcodes im Format UPC-A zu lesen.</w:t>
-      </w:r>
-    </w:p>
-    <w:p>
-      <w:pPr>
-        <w:pStyle w:val="style0"/>
-        <w:rPr/>
-      </w:pPr>
-      <w:r>
-        <w:rPr/>
-        <w:t xml:space="preserve">Es ist prinzipiell möglich mit demselben Verfahren auch andere Handelsstrichcodes wie </w:t>
-      </w:r>
-      <w:bookmarkStart w:id="0" w:name="Handelsstrichcodes:_EAN.2C_UPC.2C_IAN.2C_JAN"/>
-      <w:bookmarkEnd w:id="0"/>
-      <w:r>
-        <w:rPr/>
-        <w:t xml:space="preserve">EAN,  IAN </w:t>
-      </w:r>
-      <w:r>
-        <w:rPr/>
-        <w:t>oder</w:t>
-      </w:r>
-      <w:r>
-        <w:rPr/>
-        <w:t xml:space="preserve"> JAN </w:t>
-      </w:r>
-      <w:r>
-        <w:rPr/>
-        <w:t xml:space="preserve">zu lesen. Dies könnte dann mithilfe von Interfaced Klassen realisiert werden, wobei jede Klasse die Eigenheiten des jeweiligen Systems abdeckt. </w:t>
-      </w:r>
-    </w:p>
-    <w:p>
-      <w:pPr>
-        <w:pStyle w:val="style0"/>
-        <w:rPr/>
-      </w:pPr>
-      <w:r>
-        <w:rPr/>
-        <w:t xml:space="preserve">Um einen Barcode erfolgreich lesen zu können sollten dieser nicht zu stark verrauscht und gedreht sein.  Die Drehung des Barcodes sollte 38° nicht überschreiten, ansonsten kann dieser nicht mehr am Stück gelesen werden.  Eine Drehung um 180° wäre prinzipiell Möglich, ist in dieser Version des Programms aber nicht implementiert. </w:t>
-      </w:r>
-      <w:r>
-        <w:rPr/>
-        <w:t xml:space="preserve">Obwohl eine Funktion zur Berechnung der Prüfziffer vorhanden ist, kann es bei einem zu stark verrauschten Bild vorkommen, dass ein falscher Barcode mit Korrekter Prüfziffer gelesen wird, dieser wird dann als korrekt erkannt.  Das Einlesen mittels live-stream wäre Ebenfalls möglich. </w:t>
-      </w:r>
-    </w:p>
-    <w:p>
-      <w:pPr>
-        <w:pStyle w:val="style0"/>
-        <w:rPr/>
-      </w:pPr>
-      <w:r>
-        <w:rPr/>
-        <w:t xml:space="preserve"> </w:t>
-      </w:r>
-    </w:p>
-    <w:p>
-      <w:pPr>
-        <w:pStyle w:val="style1"/>
-        <w:rPr/>
-      </w:pPr>
-      <w:r>
-        <w:rPr/>
-      </w:r>
-    </w:p>
-    <w:p>
-      <w:pPr>
-        <w:pStyle w:val="style1"/>
-        <w:rPr/>
-      </w:pPr>
-      <w:r>
-        <w:rPr/>
-        <w:t>Programmstruktur</w:t>
-      </w:r>
-    </w:p>
-    <w:p>
-      <w:pPr>
-        <w:pStyle w:val="style0"/>
-        <w:rPr/>
-      </w:pPr>
-      <w:r>
-        <w:rPr/>
-      </w:r>
-    </w:p>
-    <w:p>
-      <w:pPr>
-        <w:pStyle w:val="style0"/>
-        <w:rPr/>
-      </w:pPr>
-      <w:r>
-        <w:rPr/>
-        <w:t>Für die Umsetzung des Barcode-Lesers wurde die Programmier-Sprache C++ mit der Microsoft-Entwicklungsumgebung Visual Studio 2010 Professional benutzt. Für das Image-Processing, den Kern-Algorithmus des Lesers, wurde die Open-Source-Library openCV eingebunden. Für die grafische Oberfläche und Bedienelemente boten sich die Microsoft Foundation Classes (MFC) an.</w:t>
-      </w:r>
-    </w:p>
-    <w:p>
-      <w:pPr>
-        <w:pStyle w:val="style0"/>
-        <w:rPr/>
-      </w:pPr>
-      <w:r>
-        <w:rPr/>
-      </w:r>
-    </w:p>
-    <w:p>
-      <w:pPr>
-        <w:pStyle w:val="style0"/>
-        <w:rPr/>
-      </w:pPr>
-      <w:r>
-        <w:rPr/>
-        <w:t>Aufgrund der Arbeit mit MFC war die grundlegende Programmstruktur weitestgehend vorgegeben. Die grafische Oberfläche besteht aus einem einzelnen Dialog, der über zwei Buttons, „Load File“ und „Copy to Clipboard“, einem Textfeld, in dem der dekodierte Barcode angezeigt wird, und ein Bild (Picture Control) verfügt.</w:t>
-      </w:r>
-    </w:p>
-    <w:p>
-      <w:pPr>
-        <w:pStyle w:val="style0"/>
-        <w:keepNext/>
-        <w:rPr/>
-      </w:pPr>
-      <w:r>
-        <w:rPr/>
+        <w:pStyle w:val="style47"/>
+        <w:rPr/>
+      </w:pPr>
+      <w:bookmarkStart w:id="0" w:name="_Ref3766915321"/>
+      <w:r>
+        <w:rPr/>
+        <w:t xml:space="preserve">Abbildung </w:t>
         <w:drawing>
-          <wp:inline distB="0" distL="0" distR="0" distT="0">
-            <wp:extent cx="4152265" cy="3780790"/>
+          <wp:anchor allowOverlap="1" behindDoc="0" distB="0" distL="0" distR="0" distT="0" layoutInCell="1" locked="0" relativeHeight="2" simplePos="0">
+            <wp:simplePos x="0" y="0"/>
+            <wp:positionH relativeFrom="column">
+              <wp:posOffset>0</wp:posOffset>
+            </wp:positionH>
+            <wp:positionV relativeFrom="paragraph">
+              <wp:posOffset>152400</wp:posOffset>
+            </wp:positionV>
+            <wp:extent cx="3528695" cy="3412490"/>
             <wp:effectExtent b="0" l="0" r="0" t="0"/>
+            <wp:wrapTopAndBottom/>
             <wp:docPr descr="" id="0" name="Picture"/>
             <wp:cNvGraphicFramePr>
               <a:graphicFrameLocks xmlns:a="http://schemas.openxmlformats.org/drawingml/2006/main" noChangeAspect="1"/>
@@ -480,7 +435,188 @@
                     </pic:cNvPicPr>
                   </pic:nvPicPr>
                   <pic:blipFill>
-                    <a:blip r:embed="rId2"/>
+                    <a:blip r:embed="rId4"/>
+                    <a:srcRect/>
+                    <a:stretch>
+                      <a:fillRect/>
+                    </a:stretch>
+                  </pic:blipFill>
+                  <pic:spPr bwMode="auto">
+                    <a:xfrm>
+                      <a:off x="0" y="0"/>
+                      <a:ext cx="3528695" cy="3412490"/>
+                    </a:xfrm>
+                    <a:prstGeom prst="rect">
+                      <a:avLst/>
+                    </a:prstGeom>
+                    <a:noFill/>
+                    <a:ln w="9525">
+                      <a:noFill/>
+                      <a:miter lim="800000"/>
+                      <a:headEnd/>
+                      <a:tailEnd/>
+                    </a:ln>
+                  </pic:spPr>
+                </pic:pic>
+              </a:graphicData>
+            </a:graphic>
+          </wp:anchor>
+        </w:drawing>
+      </w:r>
+      <w:bookmarkEnd w:id="0"/>
+      <w:r>
+        <w:rPr/>
+        <w:t>1</w:t>
+      </w:r>
+      <w:r>
+        <w:rPr/>
+        <w:t xml:space="preserve">: </w:t>
+      </w:r>
+      <w:r>
+        <w:rPr/>
+        <w:t>Erfolgreich gelesener Barcode</w:t>
+      </w:r>
+    </w:p>
+    <w:p>
+      <w:pPr>
+        <w:pStyle w:val="style1"/>
+        <w:rPr/>
+      </w:pPr>
+      <w:r>
+        <w:rPr/>
+      </w:r>
+    </w:p>
+    <w:p>
+      <w:pPr>
+        <w:pStyle w:val="style1"/>
+        <w:rPr/>
+      </w:pPr>
+      <w:r>
+        <w:rPr/>
+        <w:t>Grenzen und Ausbaumöglichkeiten</w:t>
+      </w:r>
+    </w:p>
+    <w:p>
+      <w:pPr>
+        <w:pStyle w:val="style0"/>
+        <w:rPr/>
+      </w:pPr>
+      <w:r>
+        <w:rPr/>
+        <w:t>Der Barcodeleser ist im Stande Barcodes im Format UPC-A zu lesen.</w:t>
+      </w:r>
+    </w:p>
+    <w:p>
+      <w:pPr>
+        <w:pStyle w:val="style0"/>
+        <w:rPr/>
+      </w:pPr>
+      <w:r>
+        <w:rPr/>
+        <w:t xml:space="preserve">Es ist prinzipiell möglich mit demselben Verfahren auch andere Handelsstrichcodes wie </w:t>
+      </w:r>
+      <w:bookmarkStart w:id="1" w:name="Handelsstrichcodes:_EAN.2C_UPC.2C_IAN.2C_JAN"/>
+      <w:bookmarkEnd w:id="1"/>
+      <w:r>
+        <w:rPr/>
+        <w:t xml:space="preserve">EAN,  IAN oder JAN zu lesen. Dies könnte dann mithilfe von Interfaced Klassen realisiert werden, wobei jede Klasse die Eigenheiten des jeweiligen Systems abdeckt. </w:t>
+      </w:r>
+    </w:p>
+    <w:p>
+      <w:pPr>
+        <w:pStyle w:val="style0"/>
+        <w:rPr/>
+      </w:pPr>
+      <w:r>
+        <w:rPr/>
+        <w:t xml:space="preserve">Um einen Barcode erfolgreich lesen zu können sollten dieser nicht zu stark verrauscht und gedreht sein.  Die Drehung des Barcodes sollte 38° nicht überschreiten, ansonsten kann dieser nicht mehr am Stück gelesen werden.  Eine Drehung um 180° wäre prinzipiell Möglich, ist in dieser Version des Programms aber nicht implementiert. Obwohl eine Funktion zur Berechnung der Prüfziffer vorhanden ist, kann es bei einem zu stark verrauschten Bild vorkommen, dass ein falscher Barcode mit Korrekter Prüfziffer gelesen wird, dieser wird dann als korrekt erkannt.  Das Einlesen mittels live-stream wäre Ebenfalls möglich. </w:t>
+      </w:r>
+    </w:p>
+    <w:p>
+      <w:pPr>
+        <w:pStyle w:val="style0"/>
+        <w:rPr/>
+      </w:pPr>
+      <w:r>
+        <w:rPr/>
+        <w:t xml:space="preserve"> </w:t>
+      </w:r>
+    </w:p>
+    <w:p>
+      <w:pPr>
+        <w:pStyle w:val="style1"/>
+        <w:rPr/>
+      </w:pPr>
+      <w:r>
+        <w:rPr/>
+        <w:t>Programmstruktur</w:t>
+      </w:r>
+    </w:p>
+    <w:p>
+      <w:pPr>
+        <w:pStyle w:val="style0"/>
+        <w:rPr/>
+      </w:pPr>
+      <w:r>
+        <w:rPr/>
+      </w:r>
+    </w:p>
+    <w:p>
+      <w:pPr>
+        <w:pStyle w:val="style0"/>
+        <w:rPr/>
+      </w:pPr>
+      <w:r>
+        <w:rPr/>
+        <w:t>Für die Umsetzung des Barcode-Lesers wurde die Programmier-Sprache C++ mit der Microsoft-Entwicklungsumgebung Visual Studio 2010 Professional benutzt. Für das Image-Processing, den Kern-Algorithmus des Lesers, wurde die Open-Source-Library openCV eingebunden. Für die grafische Oberfläche und Bedienelemente boten sich die Microsoft Foundation Classes (MFC) an.</w:t>
+      </w:r>
+    </w:p>
+    <w:p>
+      <w:pPr>
+        <w:pStyle w:val="style0"/>
+        <w:rPr/>
+      </w:pPr>
+      <w:r>
+        <w:rPr/>
+      </w:r>
+    </w:p>
+    <w:p>
+      <w:pPr>
+        <w:pStyle w:val="style0"/>
+        <w:rPr/>
+      </w:pPr>
+      <w:r>
+        <w:rPr/>
+        <w:t>Aufgrund der Arbeit mit MFC war die grundlegende Programmstruktur weitestgehend vorgegeben. Die grafische Oberfläche besteht aus einem einzelnen Dialog, der über zwei Buttons, „Load File“ und „Copy to Clipboard“, einem Textfeld, in dem der dekodierte Barcode angezeigt wird, und ein Bild (Picture Control) verfügt.</w:t>
+      </w:r>
+    </w:p>
+    <w:p>
+      <w:pPr>
+        <w:pStyle w:val="style0"/>
+        <w:keepNext/>
+        <w:rPr/>
+      </w:pPr>
+      <w:r>
+        <w:rPr/>
+        <w:drawing>
+          <wp:inline distB="0" distL="0" distR="0" distT="0">
+            <wp:extent cx="4152265" cy="3780790"/>
+            <wp:effectExtent b="0" l="0" r="0" t="0"/>
+            <wp:docPr descr="" id="1" name="Picture"/>
+            <wp:cNvGraphicFramePr>
+              <a:graphicFrameLocks xmlns:a="http://schemas.openxmlformats.org/drawingml/2006/main" noChangeAspect="1"/>
+            </wp:cNvGraphicFramePr>
+            <a:graphic xmlns:a="http://schemas.openxmlformats.org/drawingml/2006/main">
+              <a:graphicData uri="http://schemas.openxmlformats.org/drawingml/2006/picture">
+                <pic:pic xmlns:pic="http://schemas.openxmlformats.org/drawingml/2006/picture">
+                  <pic:nvPicPr>
+                    <pic:cNvPr descr="" id="1" name="Picture"/>
+                    <pic:cNvPicPr>
+                      <a:picLocks noChangeArrowheads="1" noChangeAspect="1"/>
+                    </pic:cNvPicPr>
+                  </pic:nvPicPr>
+                  <pic:blipFill>
+                    <a:blip r:embed="rId5"/>
                     <a:srcRect/>
                     <a:stretch>
                       <a:fillRect/>
@@ -511,31 +647,19 @@
     </w:p>
     <w:p>
       <w:pPr>
-        <w:pStyle w:val="style38"/>
-        <w:rPr/>
-      </w:pPr>
-      <w:bookmarkStart w:id="1" w:name="_Ref376691532"/>
+        <w:pStyle w:val="style47"/>
+        <w:rPr/>
+      </w:pPr>
+      <w:bookmarkStart w:id="2" w:name="_Ref376691532"/>
       <w:r>
         <w:rPr/>
         <w:t xml:space="preserve">Abbildung </w:t>
       </w:r>
-      <w:r>
-        <w:rPr/>
-        <w:fldChar w:fldCharType="begin"/>
-      </w:r>
-      <w:r>
-        <w:instrText> SEQ "Abbildung" \*Arabic </w:instrText>
-      </w:r>
-      <w:r>
-        <w:fldChar w:fldCharType="separate"/>
-      </w:r>
-      <w:r>
-        <w:t>1</w:t>
-      </w:r>
-      <w:r>
-        <w:fldChar w:fldCharType="end"/>
-      </w:r>
-      <w:bookmarkEnd w:id="1"/>
+      <w:bookmarkEnd w:id="2"/>
+      <w:r>
+        <w:rPr/>
+        <w:t>2</w:t>
+      </w:r>
       <w:r>
         <w:rPr/>
         <w:t>: Elemente des Barcode-Leser-Dialogs</w:t>
@@ -593,7 +717,7 @@
         <w:fldChar w:fldCharType="separate"/>
       </w:r>
       <w:r>
-        <w:t>Abbildung 1: Elemente des Barcode-Leser-Dialogs</w:t>
+        <w:t xml:space="preserve">Abbildung </w:t>
       </w:r>
       <w:r>
         <w:fldChar w:fldCharType="end"/>
@@ -605,7 +729,7 @@
     </w:p>
     <w:p>
       <w:pPr>
-        <w:pStyle w:val="style41"/>
+        <w:pStyle w:val="style50"/>
         <w:numPr>
           <w:ilvl w:val="0"/>
           <w:numId w:val="1"/>
@@ -625,7 +749,7 @@
     </w:p>
     <w:p>
       <w:pPr>
-        <w:pStyle w:val="style41"/>
+        <w:pStyle w:val="style50"/>
         <w:numPr>
           <w:ilvl w:val="0"/>
           <w:numId w:val="1"/>
@@ -645,7 +769,7 @@
     </w:p>
     <w:p>
       <w:pPr>
-        <w:pStyle w:val="style41"/>
+        <w:pStyle w:val="style50"/>
         <w:numPr>
           <w:ilvl w:val="0"/>
           <w:numId w:val="1"/>
@@ -665,7 +789,7 @@
     </w:p>
     <w:p>
       <w:pPr>
-        <w:pStyle w:val="style41"/>
+        <w:pStyle w:val="style50"/>
         <w:numPr>
           <w:ilvl w:val="0"/>
           <w:numId w:val="1"/>
@@ -692,13 +816,55 @@
         <w:rPr/>
         <w:t>Neben diesen Membern besitzt der Dialog noch die Klasse, die das Image Processing durchführt (Barcode_Decoder)</w:t>
       </w:r>
+    </w:p>
+    <w:p>
+      <w:pPr>
+        <w:pStyle w:val="style0"/>
+        <w:rPr/>
+      </w:pPr>
+      <w:r>
+        <w:rPr/>
+      </w:r>
+    </w:p>
+    <w:p>
+      <w:pPr>
+        <w:pStyle w:val="style0"/>
+        <w:rPr/>
+      </w:pPr>
+      <w:r>
+        <w:rPr/>
+      </w:r>
+    </w:p>
+    <w:p>
+      <w:pPr>
+        <w:pStyle w:val="style0"/>
+        <w:rPr/>
+      </w:pPr>
+      <w:r>
+        <w:rPr/>
+      </w:r>
+    </w:p>
+    <w:p>
+      <w:pPr>
+        <w:pStyle w:val="style0"/>
+        <w:rPr/>
+      </w:pPr>
+      <w:r>
+        <w:rPr/>
+      </w:r>
+    </w:p>
+    <w:p>
+      <w:pPr>
+        <w:pStyle w:val="style0"/>
+        <w:rPr/>
+      </w:pPr>
       <w:r>
         <w:rPr/>
         <w:drawing>
           <wp:inline distB="0" distL="0" distR="0" distT="0">
             <wp:extent cx="5372100" cy="2857500"/>
             <wp:effectExtent b="0" l="0" r="0" t="0"/>
-            <wp:docPr descr="" id="1" name="Picture"/>
+            <wp:docPr descr="" id="2" name="Picture"/>
             <wp:cNvGraphicFramePr>
               <a:graphicFrameLocks xmlns:a="http://schemas.openxmlformats.org/drawingml/2006/main" noChangeAspect="1"/>
             </wp:cNvGraphicFramePr>
@@ -706,13 +872,13 @@
               <a:graphicData uri="http://schemas.openxmlformats.org/drawingml/2006/picture">
                 <pic:pic xmlns:pic="http://schemas.openxmlformats.org/drawingml/2006/picture">
                   <pic:nvPicPr>
-                    <pic:cNvPr descr="" id="1" name="Picture"/>
+                    <pic:cNvPr descr="" id="2" name="Picture"/>
                     <pic:cNvPicPr>
                       <a:picLocks noChangeArrowheads="1" noChangeAspect="1"/>
                     </pic:cNvPicPr>
                   </pic:nvPicPr>
                   <pic:blipFill>
-                    <a:blip r:embed="rId3"/>
+                    <a:blip r:embed="rId6"/>
                     <a:srcRect/>
                     <a:stretch>
                       <a:fillRect/>
@@ -743,7 +909,7 @@
     </w:p>
     <w:p>
       <w:pPr>
-        <w:pStyle w:val="style38"/>
+        <w:pStyle w:val="style47"/>
         <w:rPr/>
       </w:pPr>
       <w:r>
@@ -752,21 +918,9 @@
       </w:r>
       <w:r>
         <w:rPr/>
-        <w:fldChar w:fldCharType="begin"/>
-      </w:r>
-      <w:r>
-        <w:instrText> SEQ "Diagramm" \*Arabic </w:instrText>
-      </w:r>
-      <w:r>
-        <w:fldChar w:fldCharType="separate"/>
-      </w:r>
-      <w:r>
         <w:t>1</w:t>
       </w:r>
       <w:r>
-        <w:fldChar w:fldCharType="end"/>
-      </w:r>
-      <w:r>
         <w:rPr/>
         <w:t>: Klassendiagramm des Barcode-Leser-Codes – für die Struktur irrelevante Methoden und Attribute wurden nicht berücksichtigt</w:t>
       </w:r>
@@ -785,8 +939,8 @@
         <w:pStyle w:val="style8"/>
         <w:rPr/>
       </w:pPr>
-      <w:bookmarkStart w:id="2" w:name="_GoBack"/>
-      <w:bookmarkEnd w:id="2"/>
+      <w:bookmarkStart w:id="3" w:name="_GoBack"/>
+      <w:bookmarkEnd w:id="3"/>
       <w:r>
         <w:rPr/>
         <w:t>Funktionen der Handler innerhalb der Programm-Logik:</w:t>
@@ -820,6 +974,15 @@
       </w:pPr>
       <w:r>
         <w:rPr/>
+      </w:r>
+    </w:p>
+    <w:p>
+      <w:pPr>
+        <w:pStyle w:val="style1"/>
+        <w:rPr/>
+      </w:pPr>
+      <w:r>
+        <w:rPr/>
         <w:t>Aufbau UPC-A Barcode</w:t>
       </w:r>
     </w:p>
@@ -838,14 +1001,22 @@
     </w:p>
     <w:p>
       <w:pPr>
-        <w:pStyle w:val="style38"/>
+        <w:pStyle w:val="style47"/>
         <w:rPr/>
       </w:pPr>
       <w:r>
         <w:rPr/>
         <w:t xml:space="preserve">Abbildung </w:t>
+      </w:r>
+      <w:r>
+        <w:rPr/>
+        <w:t>3</w:t>
+      </w:r>
+      <w:r>
+        <w:rPr/>
+        <w:t>: Aufbau UPC-A Barcode</w:t>
         <w:drawing>
-          <wp:anchor allowOverlap="1" behindDoc="0" distB="0" distL="0" distR="0" distT="0" layoutInCell="1" locked="0" relativeHeight="1" simplePos="0">
+          <wp:anchor allowOverlap="1" behindDoc="0" distB="0" distL="0" distR="0" distT="0" layoutInCell="1" locked="0" relativeHeight="0" simplePos="0">
             <wp:simplePos x="0" y="0"/>
             <wp:positionH relativeFrom="column">
               <wp:posOffset>0</wp:posOffset>
@@ -856,7 +1027,7 @@
             <wp:extent cx="4096385" cy="2039620"/>
             <wp:effectExtent b="0" l="0" r="0" t="0"/>
             <wp:wrapTopAndBottom/>
-            <wp:docPr descr="" id="2" name="Picture"/>
+            <wp:docPr descr="" id="3" name="Picture"/>
             <wp:cNvGraphicFramePr>
               <a:graphicFrameLocks xmlns:a="http://schemas.openxmlformats.org/drawingml/2006/main" noChangeAspect="1"/>
             </wp:cNvGraphicFramePr>
@@ -864,13 +1035,13 @@
               <a:graphicData uri="http://schemas.openxmlformats.org/drawingml/2006/picture">
                 <pic:pic xmlns:pic="http://schemas.openxmlformats.org/drawingml/2006/picture">
                   <pic:nvPicPr>
-                    <pic:cNvPr descr="" id="2" name="Picture"/>
+                    <pic:cNvPr descr="" id="3" name="Picture"/>
                     <pic:cNvPicPr>
                       <a:picLocks noChangeArrowheads="1" noChangeAspect="1"/>
                     </pic:cNvPicPr>
                   </pic:nvPicPr>
                   <pic:blipFill>
-                    <a:blip r:embed="rId4"/>
+                    <a:blip r:embed="rId7"/>
                     <a:srcRect/>
                     <a:stretch>
                       <a:fillRect/>
@@ -898,30 +1069,6 @@
           </wp:anchor>
         </w:drawing>
       </w:r>
-      <w:r>
-        <w:rPr/>
-        <w:fldChar w:fldCharType="begin"/>
-      </w:r>
-      <w:r>
-        <w:instrText> SEQ "Abbildung" \*Arabic </w:instrText>
-      </w:r>
-      <w:r>
-        <w:fldChar w:fldCharType="separate"/>
-      </w:r>
-      <w:r>
-        <w:t>2</w:t>
-      </w:r>
-      <w:r>
-        <w:fldChar w:fldCharType="end"/>
-      </w:r>
-      <w:r>
-        <w:rPr/>
-        <w:t xml:space="preserve">: </w:t>
-      </w:r>
-      <w:r>
-        <w:rPr/>
-        <w:t>Aufbau UPC-A Barcode</w:t>
-      </w:r>
     </w:p>
     <w:p>
       <w:pPr>
@@ -956,13 +1103,7 @@
         <w:rPr>
           <w:rFonts w:ascii="Arial" w:hAnsi="Arial"/>
         </w:rPr>
-        <w:t xml:space="preserve">Linkes </w:t>
-      </w:r>
-      <w:r>
-        <w:rPr>
-          <w:rFonts w:ascii="Arial" w:hAnsi="Arial"/>
-        </w:rPr>
-        <w:t>Randzeichen</w:t>
+        <w:t>Linkes Randzeichen</w:t>
       </w:r>
     </w:p>
     <w:p>
@@ -1034,13 +1175,7 @@
         <w:rPr>
           <w:rFonts w:ascii="Arial" w:hAnsi="Arial"/>
         </w:rPr>
-        <w:t>Rechtes Randzeichen</w:t>
-      </w:r>
-      <w:r>
-        <w:rPr>
-          <w:rFonts w:ascii="Arial" w:hAnsi="Arial"/>
-        </w:rPr>
-        <w:t xml:space="preserve">  </w:t>
+        <w:t xml:space="preserve">Rechtes Randzeichen  </w:t>
         <w:tab/>
         <w:t xml:space="preserve"> </w:t>
       </w:r>
@@ -1068,19 +1203,6 @@
       <w:r>
         <w:rPr>
           <w:rFonts w:ascii="Arial" w:hAnsi="Arial"/>
-        </w:rPr>
-      </w:r>
-    </w:p>
-    <w:p>
-      <w:pPr>
-        <w:pStyle w:val="style1"/>
-        <w:rPr>
-          <w:u w:val="none"/>
-        </w:rPr>
-      </w:pPr>
-      <w:r>
-        <w:rPr>
-          <w:u w:val="none"/>
         </w:rPr>
       </w:r>
     </w:p>
@@ -1133,13 +1255,11 @@
       <w:pPr>
         <w:pStyle w:val="style0"/>
         <w:rPr>
-          <w:rFonts w:ascii="Calibri" w:hAnsi="Calibri"/>
-          <w:u w:val="none"/>
-        </w:rPr>
-      </w:pPr>
-      <w:r>
-        <w:rPr>
-          <w:rFonts w:ascii="Calibri" w:hAnsi="Calibri"/>
+          <w:u w:val="none"/>
+        </w:rPr>
+      </w:pPr>
+      <w:r>
+        <w:rPr>
           <w:u w:val="none"/>
         </w:rPr>
         <w:t>Sobald sich der User für ein Bild entschieden hat wird dieses einem thresholding unterzogen, da der Barcode Monochrom ist und der Rest des Bildinhaltes für das Auslesen des Barcodes nicht interessant ist. Zumal erhöht es die Geschwindigkeit mit der das Programm ausgeführt wird.</w:t>
@@ -1149,73 +1269,45 @@
       <w:pPr>
         <w:pStyle w:val="style0"/>
         <w:rPr>
-          <w:rFonts w:ascii="Calibri" w:hAnsi="Calibri"/>
-          <w:u w:val="none"/>
-        </w:rPr>
-      </w:pPr>
-      <w:r>
-        <w:rPr>
-          <w:rFonts w:ascii="Calibri" w:hAnsi="Calibri"/>
-          <w:u w:val="none"/>
-        </w:rPr>
-      </w:r>
-    </w:p>
-    <w:p>
-      <w:pPr>
-        <w:pStyle w:val="style0"/>
-        <w:rPr>
-          <w:rFonts w:ascii="Calibri" w:hAnsi="Calibri"/>
-          <w:u w:val="none"/>
-        </w:rPr>
-      </w:pPr>
-      <w:r>
-        <w:rPr>
-          <w:rFonts w:ascii="Calibri" w:hAnsi="Calibri"/>
-          <w:u w:val="none"/>
-        </w:rPr>
-        <w:t xml:space="preserve">Das Auffinden eines Barcodes im Bild geschieht durch Zeilen und Spaltenweise Analyse der Farbinformationen eines Pixels mittels einer einfach verschachtelteten For-Schleife. Wurden mehr als Zehn aufeinanderfolgende weiße Pixel in X-Richtung ausgemacht und stößt man nun auf ein Schwarzes Pixel, </w:t>
-      </w:r>
-      <w:r>
-        <w:rPr>
-          <w:rFonts w:ascii="Calibri" w:hAnsi="Calibri"/>
-          <w:u w:val="none"/>
-        </w:rPr>
-        <w:t>i</w:t>
-      </w:r>
-      <w:r>
-        <w:rPr>
-          <w:rFonts w:ascii="Calibri" w:hAnsi="Calibri"/>
-          <w:u w:val="none"/>
-        </w:rPr>
-        <w:t>st dies ein Indiz dafür d</w:t>
-      </w:r>
-      <w:r>
-        <w:rPr>
-          <w:rFonts w:ascii="Calibri" w:hAnsi="Calibri"/>
-          <w:u w:val="none"/>
-        </w:rPr>
-        <w:t>ie</w:t>
-      </w:r>
-      <w:r>
-        <w:rPr>
-          <w:rFonts w:ascii="Calibri" w:hAnsi="Calibri"/>
-          <w:u w:val="none"/>
-        </w:rPr>
-        <w:t xml:space="preserve"> Ruhe</w:t>
-      </w:r>
-      <w:r>
-        <w:rPr>
-          <w:rFonts w:ascii="Calibri" w:hAnsi="Calibri"/>
-          <w:u w:val="none"/>
-        </w:rPr>
-        <w:t>zone</w:t>
-      </w:r>
-      <w:r>
-        <w:rPr>
-          <w:rFonts w:ascii="Calibri" w:hAnsi="Calibri"/>
-          <w:u w:val="none"/>
-        </w:rPr>
-        <w:t xml:space="preserve"> </w:t>
+          <w:u w:val="none"/>
+        </w:rPr>
+      </w:pPr>
+      <w:r>
+        <w:rPr>
+          <w:u w:val="none"/>
+        </w:rPr>
+      </w:r>
+    </w:p>
+    <w:p>
+      <w:pPr>
+        <w:pStyle w:val="style0"/>
+        <w:rPr/>
+      </w:pPr>
+      <w:r>
+        <w:rPr/>
+      </w:r>
+    </w:p>
+    <w:p>
+      <w:pPr>
+        <w:pStyle w:val="style0"/>
+        <w:rPr/>
+      </w:pPr>
+      <w:r>
+        <w:rPr/>
+      </w:r>
+    </w:p>
+    <w:p>
+      <w:pPr>
+        <w:pStyle w:val="style0"/>
+        <w:rPr>
+          <w:u w:val="none"/>
+        </w:rPr>
+      </w:pPr>
+      <w:r>
+        <w:rPr>
+          <w:u w:val="none"/>
+        </w:rPr>
+        <w:t xml:space="preserve">Das Auffinden eines Barcodes im Bild geschieht durch Zeilen und Spaltenweise Analyse der Farbinformationen eines Pixels mittels einer einfach verschachtelteten For-Schleife. Wurden mehr als Zehn aufeinanderfolgende weiße Pixel in X-Richtung ausgemacht und stößt man nun auf ein Schwarzes Pixel, ist dies ein Indiz dafür die Ruhezone </w:t>
       </w:r>
       <w:r>
         <w:rPr>
@@ -1226,37 +1318,20 @@
       </w:r>
       <w:r>
         <w:rPr>
-          <w:rFonts w:ascii="Calibri" w:hAnsi="Calibri"/>
-          <w:u w:val="none"/>
-        </w:rPr>
-        <w:t xml:space="preserve"> des Barcodes durchwandert zu haben. Der Ruheraum beinhaltet keinerlei </w:t>
-      </w:r>
-      <w:r>
-        <w:rPr>
-          <w:rFonts w:ascii="Calibri" w:hAnsi="Calibri"/>
-          <w:u w:val="none"/>
-        </w:rPr>
-        <w:t xml:space="preserve">verwertbare </w:t>
-      </w:r>
-      <w:r>
-        <w:rPr>
-          <w:rFonts w:ascii="Calibri" w:hAnsi="Calibri"/>
-          <w:u w:val="none"/>
-        </w:rPr>
-        <w:t xml:space="preserve">Informationen, sollte aber mindestens zehn mal die Breite eines Balken haben. </w:t>
-      </w:r>
-    </w:p>
-    <w:p>
-      <w:pPr>
-        <w:pStyle w:val="style0"/>
-        <w:rPr>
-          <w:rFonts w:ascii="Calibri" w:hAnsi="Calibri"/>
-          <w:u w:val="none"/>
-        </w:rPr>
-      </w:pPr>
-      <w:r>
-        <w:rPr>
-          <w:rFonts w:ascii="Calibri" w:hAnsi="Calibri"/>
+          <w:u w:val="none"/>
+        </w:rPr>
+        <w:t xml:space="preserve"> des Barcodes durchwandert zu haben. Der Ruheraum beinhaltet keinerlei verwertbare Informationen, sollte aber mindestens zehn mal die Breite eines Balken haben. </w:t>
+      </w:r>
+    </w:p>
+    <w:p>
+      <w:pPr>
+        <w:pStyle w:val="style0"/>
+        <w:rPr>
+          <w:u w:val="none"/>
+        </w:rPr>
+      </w:pPr>
+      <w:r>
+        <w:rPr>
           <w:u w:val="none"/>
         </w:rPr>
         <w:t>Als Ausgangsbasis dient hierbei ein Minimum von 10 Pixeln.</w:t>
@@ -1266,20 +1341,17 @@
       <w:pPr>
         <w:pStyle w:val="style0"/>
         <w:rPr>
-          <w:rFonts w:ascii="Calibri" w:hAnsi="Calibri"/>
-          <w:u w:val="none"/>
-        </w:rPr>
-      </w:pPr>
-      <w:r>
-        <w:rPr>
-          <w:rFonts w:ascii="Calibri" w:hAnsi="Calibri"/>
+          <w:u w:val="none"/>
+        </w:rPr>
+      </w:pPr>
+      <w:r>
+        <w:rPr>
           <w:u w:val="none"/>
         </w:rPr>
         <w:t xml:space="preserve">Ist dieses Kriterium erfüllt  ermittelt die Funktion </w:t>
       </w:r>
       <w:r>
         <w:rPr>
-          <w:rFonts w:ascii="Calibri" w:hAnsi="Calibri"/>
           <w:i/>
           <w:iCs/>
           <w:u w:val="none"/>
@@ -1288,17 +1360,9 @@
       </w:r>
       <w:r>
         <w:rPr>
-          <w:rFonts w:ascii="Calibri" w:hAnsi="Calibri"/>
-          <w:u w:val="none"/>
-        </w:rPr>
-        <w:t xml:space="preserve"> die Breite eines einzelnen Balkens. Die Balken des Rand</w:t>
-      </w:r>
-      <w:r>
-        <w:rPr>
-          <w:rFonts w:ascii="Calibri" w:hAnsi="Calibri"/>
-          <w:u w:val="none"/>
-        </w:rPr>
-        <w:t xml:space="preserve">zeichens </w:t>
+          <w:u w:val="none"/>
+        </w:rPr>
+        <w:t xml:space="preserve"> die Breite eines einzelnen Balkens. Die Balken des Randzeichens </w:t>
       </w:r>
       <w:r>
         <w:rPr>
@@ -1309,37 +1373,20 @@
       </w:r>
       <w:r>
         <w:rPr>
-          <w:rFonts w:ascii="Calibri" w:hAnsi="Calibri"/>
-          <w:u w:val="none"/>
-        </w:rPr>
-        <w:t xml:space="preserve"> folgen immer dem Muster Balken – Leerraum – Balken. Sowohl die breite der Balken als auch die des Leerraums </w:t>
-      </w:r>
-      <w:r>
-        <w:rPr>
-          <w:rFonts w:ascii="Calibri" w:hAnsi="Calibri"/>
-          <w:u w:val="none"/>
-        </w:rPr>
-        <w:t>zwischen den Balken</w:t>
-      </w:r>
-      <w:r>
-        <w:rPr>
-          <w:rFonts w:ascii="Calibri" w:hAnsi="Calibri"/>
-          <w:u w:val="none"/>
-        </w:rPr>
-        <w:t xml:space="preserve"> werden getrennt in ein Array geschrieben und miteinander ins Verhältnis gesetzt. Folgende Situationen können eintreffen.</w:t>
-      </w:r>
-    </w:p>
-    <w:p>
-      <w:pPr>
-        <w:pStyle w:val="style0"/>
-        <w:rPr>
-          <w:rFonts w:ascii="Calibri" w:hAnsi="Calibri"/>
-          <w:u w:val="none"/>
-        </w:rPr>
-      </w:pPr>
-      <w:r>
-        <w:rPr>
-          <w:rFonts w:ascii="Calibri" w:hAnsi="Calibri"/>
+          <w:u w:val="none"/>
+        </w:rPr>
+        <w:t xml:space="preserve"> folgen immer dem Muster Balken – Leerraum – Balken. Sowohl die breite der Balken als auch die des Leerraums zwischen den Balken werden getrennt in ein Array geschrieben und miteinander ins Verhältnis gesetzt. Folgende Situationen können eintreffen.</w:t>
+      </w:r>
+    </w:p>
+    <w:p>
+      <w:pPr>
+        <w:pStyle w:val="style0"/>
+        <w:rPr>
+          <w:u w:val="none"/>
+        </w:rPr>
+      </w:pPr>
+      <w:r>
+        <w:rPr>
           <w:u w:val="none"/>
         </w:rPr>
       </w:r>
@@ -1352,13 +1399,11 @@
           <w:numId w:val="3"/>
         </w:numPr>
         <w:rPr>
-          <w:rFonts w:ascii="Calibri" w:hAnsi="Calibri"/>
-          <w:u w:val="none"/>
-        </w:rPr>
-      </w:pPr>
-      <w:r>
-        <w:rPr>
-          <w:rFonts w:ascii="Calibri" w:hAnsi="Calibri"/>
+          <w:u w:val="none"/>
+        </w:rPr>
+      </w:pPr>
+      <w:r>
+        <w:rPr>
           <w:u w:val="none"/>
         </w:rPr>
         <w:t>Die Breite des Bildes wurde beim Lesen erreicht, der Lesevorgang wird abgebrochen.</w:t>
@@ -1372,13 +1417,11 @@
           <w:numId w:val="3"/>
         </w:numPr>
         <w:rPr>
-          <w:rFonts w:ascii="Calibri" w:hAnsi="Calibri"/>
-          <w:u w:val="none"/>
-        </w:rPr>
-      </w:pPr>
-      <w:r>
-        <w:rPr>
-          <w:rFonts w:ascii="Calibri" w:hAnsi="Calibri"/>
+          <w:u w:val="none"/>
+        </w:rPr>
+      </w:pPr>
+      <w:r>
+        <w:rPr>
           <w:u w:val="none"/>
         </w:rPr>
         <w:t>Ist die Abweichung von Minimum zu Maximum Größer als 25% handelt es sich vermutlich nicht um das Randmuster des Barcodes sondern um ein beliebiges Muster aus dem Bild oder das Randmuster ist zu zerstört um erfolgreich gelesen zu werden.</w:t>
@@ -1392,13 +1435,11 @@
           <w:numId w:val="3"/>
         </w:numPr>
         <w:rPr>
-          <w:rFonts w:ascii="Calibri" w:hAnsi="Calibri"/>
-          <w:u w:val="none"/>
-        </w:rPr>
-      </w:pPr>
-      <w:r>
-        <w:rPr>
-          <w:rFonts w:ascii="Calibri" w:hAnsi="Calibri"/>
+          <w:u w:val="none"/>
+        </w:rPr>
+      </w:pPr>
+      <w:r>
+        <w:rPr>
           <w:u w:val="none"/>
         </w:rPr>
         <w:t>Das Verhältnis vom schmalsten zum breitesten Balken ist innerhalb der Toleranz.</w:t>
@@ -1408,41 +1449,17 @@
       <w:pPr>
         <w:pStyle w:val="style0"/>
         <w:rPr>
-          <w:rFonts w:ascii="Calibri" w:hAnsi="Calibri"/>
-          <w:u w:val="none"/>
-        </w:rPr>
-      </w:pPr>
-      <w:r>
-        <w:rPr>
-          <w:rFonts w:ascii="Calibri" w:hAnsi="Calibri"/>
-          <w:u w:val="none"/>
-        </w:rPr>
-        <w:t xml:space="preserve">Das </w:t>
-      </w:r>
-      <w:r>
-        <w:rPr>
-          <w:rFonts w:ascii="Calibri" w:hAnsi="Calibri"/>
-          <w:u w:val="none"/>
-        </w:rPr>
-        <w:t xml:space="preserve">Mittel der drei Breiten </w:t>
-      </w:r>
-      <w:r>
-        <w:rPr>
-          <w:rFonts w:ascii="Calibri" w:hAnsi="Calibri"/>
-          <w:u w:val="none"/>
-        </w:rPr>
-        <w:t>wird in die Variable</w:t>
-      </w:r>
-      <w:r>
-        <w:rPr>
-          <w:rFonts w:ascii="Calibri" w:hAnsi="Calibri"/>
-          <w:u w:val="none"/>
-        </w:rPr>
-        <w:t xml:space="preserve"> </w:t>
-      </w:r>
-      <w:r>
-        <w:rPr>
-          <w:rFonts w:ascii="Calibri" w:hAnsi="Calibri"/>
+          <w:u w:val="none"/>
+        </w:rPr>
+      </w:pPr>
+      <w:r>
+        <w:rPr>
+          <w:u w:val="none"/>
+        </w:rPr>
+        <w:t xml:space="preserve">Das Mittel der drei Breiten wird in die Variable </w:t>
+      </w:r>
+      <w:r>
+        <w:rPr>
           <w:i/>
           <w:iCs/>
           <w:u w:val="none"/>
@@ -1451,59 +1468,39 @@
       </w:r>
       <w:r>
         <w:rPr>
-          <w:rFonts w:ascii="Calibri" w:hAnsi="Calibri"/>
-          <w:u w:val="none"/>
-        </w:rPr>
-        <w:t xml:space="preserve"> </w:t>
-      </w:r>
-      <w:r>
-        <w:rPr>
-          <w:rFonts w:ascii="Calibri" w:hAnsi="Calibri"/>
-          <w:u w:val="none"/>
-        </w:rPr>
-        <w:t>geschrieben</w:t>
-      </w:r>
-      <w:r>
-        <w:rPr>
-          <w:rFonts w:ascii="Calibri" w:hAnsi="Calibri"/>
-          <w:u w:val="none"/>
-        </w:rPr>
-        <w:t xml:space="preserve">. </w:t>
-      </w:r>
-    </w:p>
-    <w:p>
-      <w:pPr>
-        <w:pStyle w:val="style0"/>
-        <w:rPr>
-          <w:rFonts w:ascii="Calibri" w:hAnsi="Calibri"/>
-          <w:u w:val="none"/>
-        </w:rPr>
-      </w:pPr>
-      <w:r>
-        <w:rPr>
-          <w:rFonts w:ascii="Calibri" w:hAnsi="Calibri"/>
-          <w:u w:val="none"/>
-        </w:rPr>
-      </w:r>
-    </w:p>
-    <w:p>
-      <w:pPr>
-        <w:pStyle w:val="style0"/>
-        <w:rPr>
-          <w:rFonts w:ascii="Calibri" w:hAnsi="Calibri"/>
-          <w:u w:val="none"/>
-        </w:rPr>
-      </w:pPr>
-      <w:r>
-        <w:rPr>
-          <w:rFonts w:ascii="Calibri" w:hAnsi="Calibri"/>
+          <w:u w:val="none"/>
+        </w:rPr>
+        <w:t xml:space="preserve"> geschrieben. </w:t>
+      </w:r>
+    </w:p>
+    <w:p>
+      <w:pPr>
+        <w:pStyle w:val="style0"/>
+        <w:rPr>
+          <w:u w:val="none"/>
+        </w:rPr>
+      </w:pPr>
+      <w:r>
+        <w:rPr>
+          <w:u w:val="none"/>
+        </w:rPr>
+      </w:r>
+    </w:p>
+    <w:p>
+      <w:pPr>
+        <w:pStyle w:val="style0"/>
+        <w:rPr>
+          <w:u w:val="none"/>
+        </w:rPr>
+      </w:pPr>
+      <w:r>
+        <w:rPr>
           <w:u w:val="none"/>
         </w:rPr>
         <w:t xml:space="preserve">Nun Folgt der erste Datenblock bestehend aus Sechs Ziffern. Für jede der Ziffern wird die Funktion </w:t>
       </w:r>
       <w:r>
         <w:rPr>
-          <w:rFonts w:ascii="Calibri" w:hAnsi="Calibri"/>
           <w:i/>
           <w:iCs/>
           <w:u w:val="none"/>
@@ -1512,252 +1509,127 @@
       </w:r>
       <w:r>
         <w:rPr>
-          <w:rFonts w:ascii="Calibri" w:hAnsi="Calibri"/>
-          <w:u w:val="none"/>
-        </w:rPr>
-        <w:t xml:space="preserve"> aufgerufen. Jede Ziffer besteht aus einer Kombination aus Vier Zeichen, welche Sep</w:t>
-      </w:r>
-      <w:r>
-        <w:rPr>
-          <w:rFonts w:ascii="Calibri" w:hAnsi="Calibri"/>
-          <w:u w:val="none"/>
-        </w:rPr>
-        <w:t>a</w:t>
-      </w:r>
-      <w:r>
-        <w:rPr>
-          <w:rFonts w:ascii="Calibri" w:hAnsi="Calibri"/>
-          <w:u w:val="none"/>
-        </w:rPr>
-        <w:t xml:space="preserve">rat in einem Array gespeichert werden. Im Linken Block ist das erste Zeichen immer ein Leerzeichen. Da jede Ziffer die Kombination zweier Balken und </w:t>
-      </w:r>
-      <w:r>
-        <w:rPr>
-          <w:rFonts w:ascii="Calibri" w:hAnsi="Calibri"/>
-          <w:u w:val="none"/>
-        </w:rPr>
-        <w:t>Leerzeichen</w:t>
-      </w:r>
-      <w:r>
-        <w:rPr>
-          <w:rFonts w:ascii="Calibri" w:hAnsi="Calibri"/>
-          <w:u w:val="none"/>
-        </w:rPr>
-        <w:t xml:space="preserve"> ist, ergibt sich die Arraybelegung </w:t>
-      </w:r>
-      <w:r>
-        <w:rPr>
-          <w:rFonts w:ascii="Calibri" w:hAnsi="Calibri"/>
+          <w:u w:val="none"/>
+        </w:rPr>
+        <w:t xml:space="preserve"> aufgerufen. Jede Ziffer besteht aus einer Kombination aus Vier Zeichen, welche Separat in einem Array gespeichert werden. Im Linken Block ist das erste Zeichen immer ein Leerzeichen. Da jede Ziffer die Kombination zweier Balken und Leerzeichen ist, ergibt sich die Arraybelegung </w:t>
+      </w:r>
+      <w:r>
+        <w:rPr>
           <w:i/>
           <w:iCs/>
           <w:u w:val="none"/>
         </w:rPr>
-        <w:t>Leer</w:t>
-      </w:r>
-      <w:r>
-        <w:rPr>
-          <w:rFonts w:ascii="Calibri" w:hAnsi="Calibri"/>
+        <w:t>Leer – Balken – Leer – Balken</w:t>
+      </w:r>
+      <w:r>
+        <w:rPr>
+          <w:u w:val="none"/>
+        </w:rPr>
+        <w:t xml:space="preserve">.  </w:t>
+      </w:r>
+    </w:p>
+    <w:p>
+      <w:pPr>
+        <w:pStyle w:val="style0"/>
+        <w:rPr>
+          <w:u w:val="none"/>
+        </w:rPr>
+      </w:pPr>
+      <w:r>
+        <w:rPr>
+          <w:u w:val="none"/>
+        </w:rPr>
+        <w:t>In der While-Schleife wird festgestellt wie breit in Pixeln die einzelnen Komponenten sind.</w:t>
+      </w:r>
+    </w:p>
+    <w:p>
+      <w:pPr>
+        <w:pStyle w:val="style0"/>
+        <w:rPr>
+          <w:u w:val="none"/>
+        </w:rPr>
+      </w:pPr>
+      <w:r>
+        <w:rPr>
+          <w:u w:val="none"/>
+        </w:rPr>
+        <w:t xml:space="preserve">Um ein interpretierbares Resultat zu bekommen werden die Ergebnisse noch durch die </w:t>
+      </w:r>
+      <w:r>
+        <w:rPr>
           <w:i/>
           <w:iCs/>
           <w:u w:val="none"/>
         </w:rPr>
-        <w:t xml:space="preserve"> – Balken – </w:t>
-      </w:r>
-      <w:r>
-        <w:rPr>
-          <w:rFonts w:ascii="Calibri" w:hAnsi="Calibri"/>
+        <w:t>unit_width</w:t>
+      </w:r>
+      <w:r>
+        <w:rPr>
+          <w:u w:val="none"/>
+        </w:rPr>
+        <w:t xml:space="preserve"> geteilt. Um Ein Ergebnis in der Range 0 bis 9 zu erhalten wird das Ergebnis mit einer Hashmap vergleichen und zurückgegeben.</w:t>
+      </w:r>
+    </w:p>
+    <w:p>
+      <w:pPr>
+        <w:pStyle w:val="style0"/>
+        <w:rPr/>
+      </w:pPr>
+      <w:r>
+        <w:rPr/>
+      </w:r>
+    </w:p>
+    <w:p>
+      <w:pPr>
+        <w:pStyle w:val="style0"/>
+        <w:rPr>
+          <w:u w:val="none"/>
+        </w:rPr>
+      </w:pPr>
+      <w:r>
+        <w:rPr>
+          <w:u w:val="none"/>
+        </w:rPr>
+        <w:t xml:space="preserve">Nach dem ersten Ziffernblock folgt das Trennzeichen welches aus dem Muster </w:t>
+      </w:r>
+      <w:r>
+        <w:rPr>
           <w:i/>
           <w:iCs/>
           <w:u w:val="none"/>
         </w:rPr>
-        <w:t>Leer</w:t>
-      </w:r>
-      <w:r>
-        <w:rPr>
-          <w:rFonts w:ascii="Calibri" w:hAnsi="Calibri"/>
-          <w:i/>
-          <w:iCs/>
-          <w:u w:val="none"/>
-        </w:rPr>
-        <w:t xml:space="preserve"> – Balken</w:t>
-      </w:r>
-      <w:r>
-        <w:rPr>
-          <w:rFonts w:ascii="Calibri" w:hAnsi="Calibri"/>
-          <w:u w:val="none"/>
-        </w:rPr>
-        <w:t xml:space="preserve">.  </w:t>
-      </w:r>
-    </w:p>
-    <w:p>
-      <w:pPr>
-        <w:pStyle w:val="style0"/>
-        <w:rPr>
-          <w:rFonts w:ascii="Calibri" w:hAnsi="Calibri"/>
-          <w:u w:val="none"/>
-        </w:rPr>
-      </w:pPr>
-      <w:r>
-        <w:rPr>
-          <w:rFonts w:ascii="Calibri" w:hAnsi="Calibri"/>
-          <w:u w:val="none"/>
-        </w:rPr>
-        <w:t>In der While-Schleife wird festgestellt wie breit in Pixeln die einzelnen Komponenten sind.</w:t>
-      </w:r>
-    </w:p>
-    <w:p>
-      <w:pPr>
-        <w:pStyle w:val="style0"/>
-        <w:rPr>
-          <w:rFonts w:ascii="Calibri" w:hAnsi="Calibri"/>
-          <w:u w:val="none"/>
-        </w:rPr>
-      </w:pPr>
-      <w:r>
-        <w:rPr>
-          <w:rFonts w:ascii="Calibri" w:hAnsi="Calibri"/>
-          <w:u w:val="none"/>
-        </w:rPr>
-        <w:t xml:space="preserve">Um ein interpretierbares Resultat zu bekommen werden die Ergebnisse noch durch die </w:t>
-      </w:r>
-      <w:r>
-        <w:rPr>
-          <w:rFonts w:ascii="Calibri" w:hAnsi="Calibri"/>
-          <w:i/>
-          <w:iCs/>
-          <w:u w:val="none"/>
-        </w:rPr>
-        <w:t>unit_width</w:t>
-      </w:r>
-      <w:r>
-        <w:rPr>
-          <w:rFonts w:ascii="Calibri" w:hAnsi="Calibri"/>
-          <w:u w:val="none"/>
-        </w:rPr>
-        <w:t xml:space="preserve"> geteilt. Um Ein Ergebnis in der Range 0 </w:t>
-      </w:r>
-      <w:r>
-        <w:rPr>
-          <w:rFonts w:ascii="Calibri" w:hAnsi="Calibri"/>
-          <w:u w:val="none"/>
-        </w:rPr>
-        <w:t xml:space="preserve">bis </w:t>
-      </w:r>
-      <w:r>
-        <w:rPr>
-          <w:rFonts w:ascii="Calibri" w:hAnsi="Calibri"/>
-          <w:u w:val="none"/>
-        </w:rPr>
-        <w:t>9 zu erhalten wird das Ergebnis mit einer Hashmap vergleichen und zurückgegeben.</w:t>
-      </w:r>
-    </w:p>
-    <w:p>
-      <w:pPr>
-        <w:pStyle w:val="style0"/>
-        <w:rPr>
-          <w:rFonts w:ascii="Calibri" w:hAnsi="Calibri"/>
-        </w:rPr>
-      </w:pPr>
-      <w:r>
-        <w:rPr>
-          <w:rFonts w:ascii="Calibri" w:hAnsi="Calibri"/>
-        </w:rPr>
-      </w:r>
-    </w:p>
-    <w:p>
-      <w:pPr>
-        <w:pStyle w:val="style0"/>
-        <w:rPr>
-          <w:rFonts w:ascii="Calibri" w:hAnsi="Calibri"/>
-          <w:u w:val="none"/>
-        </w:rPr>
-      </w:pPr>
-      <w:r>
-        <w:rPr>
-          <w:rFonts w:ascii="Calibri" w:hAnsi="Calibri"/>
-          <w:u w:val="none"/>
-        </w:rPr>
-        <w:t xml:space="preserve">Nach dem ersten Ziffernblock folgt das Trennzeichen welches aus dem Muster </w:t>
-      </w:r>
-      <w:r>
-        <w:rPr>
-          <w:rFonts w:ascii="Calibri" w:hAnsi="Calibri"/>
-          <w:i/>
-          <w:iCs/>
-          <w:u w:val="none"/>
-        </w:rPr>
         <w:t>Frei – Balken – Frei – Balken – Frei</w:t>
       </w:r>
       <w:r>
         <w:rPr>
-          <w:rFonts w:ascii="Calibri" w:hAnsi="Calibri"/>
-          <w:u w:val="none"/>
-        </w:rPr>
-        <w:t xml:space="preserve"> besteht. Dieses wird übersprungen da es keine </w:t>
-      </w:r>
-      <w:r>
-        <w:rPr>
-          <w:rFonts w:ascii="Calibri" w:hAnsi="Calibri"/>
-          <w:u w:val="none"/>
-        </w:rPr>
-        <w:t xml:space="preserve">Interpretierbaren </w:t>
-      </w:r>
-      <w:r>
-        <w:rPr>
-          <w:rFonts w:ascii="Calibri" w:hAnsi="Calibri"/>
-          <w:u w:val="none"/>
-        </w:rPr>
-        <w:t>Daten enthält.</w:t>
-      </w:r>
-    </w:p>
-    <w:p>
-      <w:pPr>
-        <w:pStyle w:val="style0"/>
-        <w:rPr>
-          <w:rFonts w:ascii="Calibri" w:hAnsi="Calibri"/>
-          <w:u w:val="none"/>
-        </w:rPr>
-      </w:pPr>
-      <w:r>
-        <w:rPr>
-          <w:rFonts w:ascii="Calibri" w:hAnsi="Calibri"/>
-          <w:u w:val="none"/>
-        </w:rPr>
-        <w:t xml:space="preserve">Beim zweiten Ziffernblock wird die Prozedur wiederholt, nur das alle Ziffern </w:t>
-      </w:r>
-      <w:r>
-        <w:rPr>
-          <w:rFonts w:ascii="Calibri" w:hAnsi="Calibri"/>
-          <w:u w:val="none"/>
-        </w:rPr>
-        <w:t>invertiert</w:t>
-      </w:r>
-      <w:r>
-        <w:rPr>
-          <w:rFonts w:ascii="Calibri" w:hAnsi="Calibri"/>
-          <w:u w:val="none"/>
-        </w:rPr>
-        <w:t xml:space="preserve"> werden. </w:t>
-      </w:r>
-      <w:r>
-        <w:rPr>
-          <w:rFonts w:ascii="Calibri" w:hAnsi="Calibri"/>
-          <w:u w:val="none"/>
-        </w:rPr>
-        <w:t xml:space="preserve">Aus 001011 wird somit 110100. </w:t>
-      </w:r>
-    </w:p>
-    <w:p>
-      <w:pPr>
-        <w:pStyle w:val="style0"/>
-        <w:rPr>
-          <w:rFonts w:ascii="Calibri" w:hAnsi="Calibri"/>
-          <w:u w:val="none"/>
-        </w:rPr>
-      </w:pPr>
-      <w:r>
-        <w:rPr>
-          <w:rFonts w:ascii="Calibri" w:hAnsi="Calibri"/>
+          <w:u w:val="none"/>
+        </w:rPr>
+        <w:t xml:space="preserve"> besteht. Dieses wird übersprungen da es keine Interpretierbaren Daten enthält.</w:t>
+      </w:r>
+    </w:p>
+    <w:p>
+      <w:pPr>
+        <w:pStyle w:val="style0"/>
+        <w:rPr>
+          <w:u w:val="none"/>
+        </w:rPr>
+      </w:pPr>
+      <w:r>
+        <w:rPr>
+          <w:u w:val="none"/>
+        </w:rPr>
+        <w:t xml:space="preserve">Beim zweiten Ziffernblock wird die Prozedur wiederholt, nur das alle Ziffern invertiert werden. Aus 001011 wird somit 110100. </w:t>
+      </w:r>
+    </w:p>
+    <w:p>
+      <w:pPr>
+        <w:pStyle w:val="style0"/>
+        <w:rPr>
+          <w:u w:val="none"/>
+        </w:rPr>
+      </w:pPr>
+      <w:r>
+        <w:rPr>
           <w:u w:val="none"/>
         </w:rPr>
         <w:t>Sind alle 12 Zeichen des Barcodes eingelesen, erfolgt eine Prüfung mittels Prüfziffer.</w:t>
@@ -1775,7 +1647,6 @@
       </w:pPr>
       <w:r>
         <w:rPr>
-          <w:rFonts w:ascii="Calibri" w:hAnsi="Calibri"/>
           <w:u w:val="none"/>
         </w:rPr>
         <w:t xml:space="preserve">Die Prüfziffer ist die letzte Ziffer des Barcodes und kann mithilfe der restlichen Ziffern  ausgerechnet werden. </w:t>
@@ -1793,14 +1664,10 @@
     <w:p>
       <w:pPr>
         <w:pStyle w:val="style0"/>
-        <w:rPr>
-          <w:rFonts w:ascii="Calibri" w:hAnsi="Calibri"/>
-        </w:rPr>
-      </w:pPr>
-      <w:r>
-        <w:rPr>
-          <w:rFonts w:ascii="Calibri" w:hAnsi="Calibri"/>
-        </w:rPr>
+        <w:rPr/>
+      </w:pPr>
+      <w:r>
+        <w:rPr/>
       </w:r>
     </w:p>
     <w:p>
@@ -1811,13 +1678,11 @@
           <w:numId w:val="4"/>
         </w:numPr>
         <w:rPr>
-          <w:rFonts w:ascii="Calibri" w:hAnsi="Calibri"/>
-          <w:u w:val="none"/>
-        </w:rPr>
-      </w:pPr>
-      <w:r>
-        <w:rPr>
-          <w:rFonts w:ascii="Calibri" w:hAnsi="Calibri"/>
+          <w:u w:val="none"/>
+        </w:rPr>
+      </w:pPr>
+      <w:r>
+        <w:rPr>
           <w:u w:val="none"/>
         </w:rPr>
         <w:t>Addiere alle ungeraden Stellen und multipliziere das Ergebnis mit 3</w:t>
@@ -1831,37 +1696,14 @@
           <w:numId w:val="4"/>
         </w:numPr>
         <w:rPr>
-          <w:rFonts w:ascii="Calibri" w:hAnsi="Calibri"/>
-          <w:u w:val="none"/>
-        </w:rPr>
-      </w:pPr>
-      <w:r>
-        <w:rPr>
-          <w:rFonts w:ascii="Calibri" w:hAnsi="Calibri"/>
-          <w:u w:val="none"/>
-        </w:rPr>
-        <w:t xml:space="preserve">Addiere zur Summe alle geraden Stellen außer </w:t>
-      </w:r>
-      <w:r>
-        <w:rPr>
-          <w:rFonts w:ascii="Calibri" w:hAnsi="Calibri"/>
-          <w:u w:val="none"/>
-        </w:rPr>
-        <w:t>der</w:t>
-      </w:r>
-      <w:r>
-        <w:rPr>
-          <w:rFonts w:ascii="Calibri" w:hAnsi="Calibri"/>
-          <w:u w:val="none"/>
-        </w:rPr>
-        <w:t xml:space="preserve"> Letzte</w:t>
-      </w:r>
-      <w:r>
-        <w:rPr>
-          <w:rFonts w:ascii="Calibri" w:hAnsi="Calibri"/>
-          <w:u w:val="none"/>
-        </w:rPr>
-        <w:t>n (Prüfstelle)</w:t>
+          <w:u w:val="none"/>
+        </w:rPr>
+      </w:pPr>
+      <w:r>
+        <w:rPr>
+          <w:u w:val="none"/>
+        </w:rPr>
+        <w:t>Addiere zur Summe alle geraden Stellen außer der Letzten (Prüfstelle)</w:t>
       </w:r>
     </w:p>
     <w:p>
@@ -1872,13 +1714,11 @@
           <w:numId w:val="4"/>
         </w:numPr>
         <w:rPr>
-          <w:rFonts w:ascii="Calibri" w:hAnsi="Calibri"/>
-          <w:u w:val="none"/>
-        </w:rPr>
-      </w:pPr>
-      <w:r>
-        <w:rPr>
-          <w:rFonts w:ascii="Calibri" w:hAnsi="Calibri"/>
+          <w:u w:val="none"/>
+        </w:rPr>
+      </w:pPr>
+      <w:r>
+        <w:rPr>
           <w:u w:val="none"/>
         </w:rPr>
         <w:t>Die positive Differenz zu einer durch Zehn Teilbaren Zahl, ist die Prüfziffer</w:t>
@@ -1888,7 +1728,6 @@
       <w:pPr>
         <w:pStyle w:val="style0"/>
         <w:rPr>
-          <w:rFonts w:ascii="Calibri" w:hAnsi="Calibri"/>
           <w:b/>
           <w:bCs/>
           <w:i/>
@@ -1898,21 +1737,18 @@
       </w:pPr>
       <w:r>
         <w:rPr>
-          <w:rFonts w:ascii="Calibri" w:hAnsi="Calibri"/>
           <w:u w:val="none"/>
         </w:rPr>
         <w:t>→</w:t>
       </w:r>
       <w:r>
         <w:rPr>
-          <w:rFonts w:ascii="Calibri" w:hAnsi="Calibri"/>
           <w:u w:val="none"/>
         </w:rPr>
         <w:t xml:space="preserve">Bsp für Barcode </w:t>
       </w:r>
       <w:r>
         <w:rPr>
-          <w:rFonts w:ascii="Calibri" w:hAnsi="Calibri"/>
           <w:i/>
           <w:iCs/>
           <w:u w:val="none"/>
@@ -1921,7 +1757,6 @@
       </w:r>
       <w:r>
         <w:rPr>
-          <w:rFonts w:ascii="Calibri" w:hAnsi="Calibri"/>
           <w:b/>
           <w:bCs/>
           <w:i/>
@@ -1939,7 +1774,6 @@
           <w:numId w:val="5"/>
         </w:numPr>
         <w:rPr>
-          <w:rFonts w:ascii="Calibri" w:hAnsi="Calibri"/>
           <w:i/>
           <w:iCs/>
           <w:u w:val="none"/>
@@ -1947,7 +1781,6 @@
       </w:pPr>
       <w:r>
         <w:rPr>
-          <w:rFonts w:ascii="Calibri" w:hAnsi="Calibri"/>
           <w:i w:val="false"/>
           <w:iCs w:val="false"/>
           <w:u w:val="none"/>
@@ -1956,7 +1789,6 @@
       </w:r>
       <w:r>
         <w:rPr>
-          <w:rFonts w:ascii="Calibri" w:hAnsi="Calibri"/>
           <w:i/>
           <w:iCs/>
           <w:u w:val="none"/>
@@ -1972,7 +1804,6 @@
           <w:numId w:val="5"/>
         </w:numPr>
         <w:rPr>
-          <w:rFonts w:ascii="Calibri" w:hAnsi="Calibri"/>
           <w:i/>
           <w:iCs/>
           <w:u w:val="none"/>
@@ -1980,7 +1811,6 @@
       </w:pPr>
       <w:r>
         <w:rPr>
-          <w:rFonts w:ascii="Calibri" w:hAnsi="Calibri"/>
           <w:b w:val="false"/>
           <w:bCs w:val="false"/>
           <w:i/>
@@ -1991,7 +1821,6 @@
       </w:r>
       <w:r>
         <w:rPr>
-          <w:rFonts w:ascii="Calibri" w:hAnsi="Calibri"/>
           <w:i w:val="false"/>
           <w:iCs w:val="false"/>
           <w:u w:val="none"/>
@@ -2000,7 +1829,6 @@
       </w:r>
       <w:r>
         <w:rPr>
-          <w:rFonts w:ascii="Calibri" w:hAnsi="Calibri"/>
           <w:i/>
           <w:iCs/>
           <w:u w:val="none"/>
@@ -2016,7 +1844,6 @@
           <w:numId w:val="5"/>
         </w:numPr>
         <w:rPr>
-          <w:rFonts w:ascii="Calibri" w:hAnsi="Calibri"/>
           <w:b/>
           <w:bCs/>
           <w:i w:val="false"/>
@@ -2026,7 +1853,6 @@
       </w:pPr>
       <w:r>
         <w:rPr>
-          <w:rFonts w:ascii="Calibri" w:hAnsi="Calibri"/>
           <w:i w:val="false"/>
           <w:iCs w:val="false"/>
           <w:u w:val="none"/>
@@ -2035,7 +1861,6 @@
       </w:r>
       <w:r>
         <w:rPr>
-          <w:rFonts w:ascii="Calibri" w:hAnsi="Calibri"/>
           <w:i/>
           <w:iCs/>
           <w:u w:val="none"/>
@@ -2044,7 +1869,6 @@
       </w:r>
       <w:r>
         <w:rPr>
-          <w:rFonts w:ascii="Calibri" w:hAnsi="Calibri"/>
           <w:i w:val="false"/>
           <w:iCs w:val="false"/>
           <w:u w:val="none"/>
@@ -2053,7 +1877,6 @@
       </w:r>
       <w:r>
         <w:rPr>
-          <w:rFonts w:ascii="Calibri" w:hAnsi="Calibri"/>
           <w:b/>
           <w:bCs/>
           <w:i w:val="false"/>
@@ -2067,7 +1890,6 @@
       <w:pPr>
         <w:pStyle w:val="style0"/>
         <w:rPr>
-          <w:rFonts w:ascii="Calibri" w:hAnsi="Calibri"/>
           <w:b w:val="false"/>
           <w:bCs w:val="false"/>
           <w:i w:val="false"/>
@@ -2076,7 +1898,6 @@
       </w:pPr>
       <w:r>
         <w:rPr>
-          <w:rFonts w:ascii="Calibri" w:hAnsi="Calibri"/>
           <w:b w:val="false"/>
           <w:bCs w:val="false"/>
           <w:i w:val="false"/>
@@ -2088,7 +1909,6 @@
       <w:pPr>
         <w:pStyle w:val="style0"/>
         <w:rPr>
-          <w:rFonts w:ascii="Calibri" w:hAnsi="Calibri"/>
           <w:b w:val="false"/>
           <w:bCs w:val="false"/>
           <w:i w:val="false"/>
@@ -2098,39 +1918,25 @@
       </w:pPr>
       <w:r>
         <w:rPr>
-          <w:rFonts w:ascii="Calibri" w:hAnsi="Calibri"/>
           <w:b w:val="false"/>
           <w:bCs w:val="false"/>
           <w:i w:val="false"/>
           <w:iCs w:val="false"/>
           <w:u w:val="none"/>
         </w:rPr>
-        <w:t xml:space="preserve">Vergleicht man nun das Ergebnis </w:t>
-      </w:r>
-      <w:r>
-        <w:rPr>
-          <w:rFonts w:ascii="Calibri" w:hAnsi="Calibri"/>
-          <w:b w:val="false"/>
-          <w:bCs w:val="false"/>
-          <w:i w:val="false"/>
-          <w:iCs w:val="false"/>
-          <w:u w:val="none"/>
-        </w:rPr>
-        <w:t>mit der letzten Ziffer des Barcodes und sind beide Identisch, handelt es sich um einen gültigen UPC-A Barcode.</w:t>
-      </w:r>
-    </w:p>
-    <w:p>
-      <w:pPr>
-        <w:pStyle w:val="style0"/>
-        <w:rPr>
-          <w:rFonts w:ascii="Calibri" w:hAnsi="Calibri"/>
+        <w:t>Vergleicht man nun das Ergebnis mit der letzten Ziffer des Barcodes und sind beide Identisch, handelt es sich um einen gültigen UPC-A Barcode.</w:t>
+      </w:r>
+    </w:p>
+    <w:p>
+      <w:pPr>
+        <w:pStyle w:val="style0"/>
+        <w:rPr>
           <w:b/>
           <w:bCs/>
         </w:rPr>
       </w:pPr>
       <w:r>
         <w:rPr>
-          <w:rFonts w:ascii="Calibri" w:hAnsi="Calibri"/>
           <w:b/>
           <w:bCs/>
         </w:rPr>
@@ -2163,6 +1969,24 @@
     <w:p>
       <w:pPr>
         <w:pStyle w:val="style1"/>
+        <w:rPr/>
+      </w:pPr>
+      <w:r>
+        <w:rPr/>
+      </w:r>
+    </w:p>
+    <w:p>
+      <w:pPr>
+        <w:pStyle w:val="style1"/>
+        <w:rPr/>
+      </w:pPr>
+      <w:r>
+        <w:rPr/>
+      </w:r>
+    </w:p>
+    <w:p>
+      <w:pPr>
+        <w:pStyle w:val="style1"/>
         <w:rPr>
           <w:u w:val="none"/>
         </w:rPr>
@@ -2187,7 +2011,6 @@
       <w:pPr>
         <w:pStyle w:val="style0"/>
         <w:rPr>
-          <w:rFonts w:ascii="Calibri" w:hAnsi="Calibri"/>
           <w:u w:val="none"/>
         </w:rPr>
       </w:pPr>
@@ -2202,15 +2025,32 @@
       </w:r>
       <w:r>
         <w:rPr>
-          <w:rFonts w:ascii="Calibri" w:hAnsi="Calibri"/>
           <w:u w:val="none"/>
         </w:rPr>
         <w:t xml:space="preserve"> https://en.wikipedia.org/wiki/Check_digit#UPC</w:t>
       </w:r>
     </w:p>
+    <w:p>
+      <w:pPr>
+        <w:pStyle w:val="style0"/>
+        <w:rPr/>
+      </w:pPr>
+      <w:r>
+        <w:rPr/>
+      </w:r>
+    </w:p>
+    <w:p>
+      <w:pPr>
+        <w:pStyle w:val="style0"/>
+        <w:rPr/>
+      </w:pPr>
+      <w:r>
+        <w:rPr/>
+      </w:r>
+    </w:p>
     <w:sectPr>
-      <w:headerReference r:id="rId5" w:type="default"/>
-      <w:footerReference r:id="rId6" w:type="default"/>
+      <w:headerReference r:id="rId8" w:type="default"/>
+      <w:footerReference r:id="rId9" w:type="default"/>
       <w:type w:val="nextPage"/>
       <w:pgSz w:h="16838" w:w="11906"/>
       <w:pgMar w:bottom="1710" w:footer="1134" w:gutter="0" w:header="1417" w:left="1417" w:right="1417" w:top="1993"/>
@@ -2227,7 +2067,7 @@
 <w:ftr xmlns:o="urn:schemas-microsoft-com:office:office" xmlns:r="http://schemas.openxmlformats.org/officeDocument/2006/relationships" xmlns:v="urn:schemas-microsoft-com:vml" xmlns:w="http://schemas.openxmlformats.org/wordprocessingml/2006/main" xmlns:w10="urn:schemas-microsoft-com:office:word" xmlns:wp="http://schemas.openxmlformats.org/drawingml/2006/wordprocessingDrawing">
   <w:p>
     <w:pPr>
-      <w:pStyle w:val="style46"/>
+      <w:pStyle w:val="style55"/>
       <w:jc w:val="right"/>
       <w:rPr/>
     </w:pPr>
@@ -2242,7 +2082,35 @@
       <w:fldChar w:fldCharType="separate"/>
     </w:r>
     <w:r>
-      <w:t>8</w:t>
+      <w:t>9</w:t>
+    </w:r>
+    <w:r>
+      <w:fldChar w:fldCharType="end"/>
+    </w:r>
+  </w:p>
+</w:ftr>
+</file>
+
+<file path=word/footer2.xml><?xml version="1.0" encoding="utf-8"?>
+<w:ftr xmlns:o="urn:schemas-microsoft-com:office:office" xmlns:r="http://schemas.openxmlformats.org/officeDocument/2006/relationships" xmlns:v="urn:schemas-microsoft-com:vml" xmlns:w="http://schemas.openxmlformats.org/wordprocessingml/2006/main" xmlns:w10="urn:schemas-microsoft-com:office:word" xmlns:wp="http://schemas.openxmlformats.org/drawingml/2006/wordprocessingDrawing">
+  <w:p>
+    <w:pPr>
+      <w:pStyle w:val="style55"/>
+      <w:jc w:val="right"/>
+      <w:rPr/>
+    </w:pPr>
+    <w:r>
+      <w:rPr/>
+      <w:fldChar w:fldCharType="begin"/>
+    </w:r>
+    <w:r>
+      <w:instrText> PAGE </w:instrText>
+    </w:r>
+    <w:r>
+      <w:fldChar w:fldCharType="separate"/>
+    </w:r>
+    <w:r>
+      <w:t>9</w:t>
     </w:r>
     <w:r>
       <w:fldChar w:fldCharType="end"/>
@@ -2255,12 +2123,75 @@
 <w:hdr xmlns:o="urn:schemas-microsoft-com:office:office" xmlns:r="http://schemas.openxmlformats.org/officeDocument/2006/relationships" xmlns:v="urn:schemas-microsoft-com:vml" xmlns:w="http://schemas.openxmlformats.org/wordprocessingml/2006/main" xmlns:w10="urn:schemas-microsoft-com:office:word" xmlns:wp="http://schemas.openxmlformats.org/drawingml/2006/wordprocessingDrawing">
   <w:p>
     <w:pPr>
-      <w:pStyle w:val="style45"/>
+      <w:pStyle w:val="style54"/>
+      <w:jc w:val="left"/>
       <w:rPr/>
     </w:pPr>
     <w:r>
       <w:rPr/>
-      <w:t xml:space="preserve">Barcode-Leser </w:t>
+      <w:t xml:space="preserve">Barcode-Leser – Fuhrmann / Trapp </w:t>
+      <w:tab/>
+      <w:tab/>
+      <w:t xml:space="preserve"> </w:t>
+    </w:r>
+    <w:r>
+      <w:rPr>
+        <w:color w:val="808080"/>
+      </w:rPr>
+      <w:t>AVPRG</w:t>
+    </w:r>
+    <w:r>
+      <w:rPr/>
+      <w:t xml:space="preserve"> </w:t>
+    </w:r>
+    <w:r>
+      <w:rPr>
+        <w:color w:val="808080"/>
+      </w:rPr>
+      <w:t>WiSe 2013/14</w:t>
+    </w:r>
+    <w:r>
+      <w:rPr/>
+      <w:t xml:space="preserve">                    Prof. Dr.  Plaß</w:t>
+    </w:r>
+  </w:p>
+</w:hdr>
+</file>
+
+<file path=word/header2.xml><?xml version="1.0" encoding="utf-8"?>
+<w:hdr xmlns:o="urn:schemas-microsoft-com:office:office" xmlns:r="http://schemas.openxmlformats.org/officeDocument/2006/relationships" xmlns:v="urn:schemas-microsoft-com:vml" xmlns:w="http://schemas.openxmlformats.org/wordprocessingml/2006/main" xmlns:w10="urn:schemas-microsoft-com:office:word" xmlns:wp="http://schemas.openxmlformats.org/drawingml/2006/wordprocessingDrawing">
+  <w:p>
+    <w:pPr>
+      <w:pStyle w:val="style54"/>
+      <w:jc w:val="left"/>
+      <w:rPr/>
+    </w:pPr>
+    <w:r>
+      <w:rPr/>
+      <w:t xml:space="preserve">Barcode-Leser – Fuhrmann / Trapp </w:t>
+      <w:tab/>
+      <w:tab/>
+      <w:t xml:space="preserve"> </w:t>
+    </w:r>
+    <w:r>
+      <w:rPr>
+        <w:color w:val="808080"/>
+      </w:rPr>
+      <w:t>AVPRG</w:t>
+    </w:r>
+    <w:r>
+      <w:rPr/>
+      <w:t xml:space="preserve"> </w:t>
+    </w:r>
+    <w:r>
+      <w:rPr>
+        <w:color w:val="808080"/>
+      </w:rPr>
+      <w:t>WiSe 2013/14</w:t>
+    </w:r>
+    <w:r>
+      <w:rPr/>
+      <w:t xml:space="preserve">                    Prof. Dr.  Plaß</w:t>
     </w:r>
   </w:p>
 </w:hdr>
@@ -2390,7 +2321,6 @@
         </w:tabs>
         <w:ind w:hanging="360" w:left="720"/>
       </w:pPr>
-      <w:rPr/>
     </w:lvl>
     <w:lvl w:ilvl="1">
       <w:start w:val="1"/>
@@ -2403,7 +2333,6 @@
         </w:tabs>
         <w:ind w:hanging="360" w:left="1080"/>
       </w:pPr>
-      <w:rPr/>
     </w:lvl>
     <w:lvl w:ilvl="2">
       <w:start w:val="1"/>
@@ -2416,7 +2345,6 @@
         </w:tabs>
         <w:ind w:hanging="360" w:left="1440"/>
       </w:pPr>
-      <w:rPr/>
     </w:lvl>
     <w:lvl w:ilvl="3">
       <w:start w:val="1"/>
@@ -2429,7 +2357,6 @@
         </w:tabs>
         <w:ind w:hanging="360" w:left="1800"/>
       </w:pPr>
-      <w:rPr/>
     </w:lvl>
     <w:lvl w:ilvl="4">
       <w:start w:val="1"/>
@@ -2442,7 +2369,6 @@
         </w:tabs>
         <w:ind w:hanging="360" w:left="2160"/>
       </w:pPr>
-      <w:rPr/>
     </w:lvl>
     <w:lvl w:ilvl="5">
       <w:start w:val="1"/>
@@ -2455,7 +2381,6 @@
         </w:tabs>
         <w:ind w:hanging="360" w:left="2520"/>
       </w:pPr>
-      <w:rPr/>
     </w:lvl>
     <w:lvl w:ilvl="6">
       <w:start w:val="1"/>
@@ -2468,7 +2393,6 @@
         </w:tabs>
         <w:ind w:hanging="360" w:left="2880"/>
       </w:pPr>
-      <w:rPr/>
     </w:lvl>
     <w:lvl w:ilvl="7">
       <w:start w:val="1"/>
@@ -2481,7 +2405,6 @@
         </w:tabs>
         <w:ind w:hanging="360" w:left="3240"/>
       </w:pPr>
-      <w:rPr/>
     </w:lvl>
     <w:lvl w:ilvl="8">
       <w:start w:val="1"/>
@@ -2494,7 +2417,6 @@
         </w:tabs>
         <w:ind w:hanging="360" w:left="3600"/>
       </w:pPr>
-      <w:rPr/>
     </w:lvl>
   </w:abstractNum>
   <w:abstractNum w:abstractNumId="3">
@@ -2646,7 +2568,6 @@
         </w:tabs>
         <w:ind w:hanging="360" w:left="720"/>
       </w:pPr>
-      <w:rPr/>
     </w:lvl>
     <w:lvl w:ilvl="1">
       <w:start w:val="1"/>
@@ -2659,7 +2580,6 @@
         </w:tabs>
         <w:ind w:hanging="360" w:left="1080"/>
       </w:pPr>
-      <w:rPr/>
     </w:lvl>
     <w:lvl w:ilvl="2">
       <w:start w:val="1"/>
@@ -2672,7 +2592,6 @@
         </w:tabs>
         <w:ind w:hanging="360" w:left="1440"/>
       </w:pPr>
-      <w:rPr/>
     </w:lvl>
     <w:lvl w:ilvl="3">
       <w:start w:val="1"/>
@@ -2685,7 +2604,6 @@
         </w:tabs>
         <w:ind w:hanging="360" w:left="1800"/>
       </w:pPr>
-      <w:rPr/>
     </w:lvl>
     <w:lvl w:ilvl="4">
       <w:start w:val="1"/>
@@ -2698,7 +2616,6 @@
         </w:tabs>
         <w:ind w:hanging="360" w:left="2160"/>
       </w:pPr>
-      <w:rPr/>
     </w:lvl>
     <w:lvl w:ilvl="5">
       <w:start w:val="1"/>
@@ -2711,7 +2628,6 @@
         </w:tabs>
         <w:ind w:hanging="360" w:left="2520"/>
       </w:pPr>
-      <w:rPr/>
     </w:lvl>
     <w:lvl w:ilvl="6">
       <w:start w:val="1"/>
@@ -2724,7 +2640,6 @@
         </w:tabs>
         <w:ind w:hanging="360" w:left="2880"/>
       </w:pPr>
-      <w:rPr/>
     </w:lvl>
     <w:lvl w:ilvl="7">
       <w:start w:val="1"/>
@@ -2737,7 +2652,6 @@
         </w:tabs>
         <w:ind w:hanging="360" w:left="3240"/>
       </w:pPr>
-      <w:rPr/>
     </w:lvl>
     <w:lvl w:ilvl="8">
       <w:start w:val="1"/>
@@ -2750,7 +2664,6 @@
         </w:tabs>
         <w:ind w:hanging="360" w:left="3600"/>
       </w:pPr>
-      <w:rPr/>
     </w:lvl>
   </w:abstractNum>
   <w:abstractNum w:abstractNumId="5">
@@ -2765,7 +2678,6 @@
         </w:tabs>
         <w:ind w:hanging="360" w:left="720"/>
       </w:pPr>
-      <w:rPr/>
     </w:lvl>
     <w:lvl w:ilvl="1">
       <w:start w:val="1"/>
@@ -2778,7 +2690,6 @@
         </w:tabs>
         <w:ind w:hanging="360" w:left="1080"/>
       </w:pPr>
-      <w:rPr/>
     </w:lvl>
     <w:lvl w:ilvl="2">
       <w:start w:val="1"/>
@@ -2791,7 +2702,6 @@
         </w:tabs>
         <w:ind w:hanging="360" w:left="1440"/>
       </w:pPr>
-      <w:rPr/>
     </w:lvl>
     <w:lvl w:ilvl="3">
       <w:start w:val="1"/>
@@ -2804,7 +2714,6 @@
         </w:tabs>
         <w:ind w:hanging="360" w:left="1800"/>
       </w:pPr>
-      <w:rPr/>
     </w:lvl>
     <w:lvl w:ilvl="4">
       <w:start w:val="1"/>
@@ -2817,7 +2726,6 @@
         </w:tabs>
         <w:ind w:hanging="360" w:left="2160"/>
       </w:pPr>
-      <w:rPr/>
     </w:lvl>
     <w:lvl w:ilvl="5">
       <w:start w:val="1"/>
@@ -2830,7 +2738,6 @@
         </w:tabs>
         <w:ind w:hanging="360" w:left="2520"/>
       </w:pPr>
-      <w:rPr/>
     </w:lvl>
     <w:lvl w:ilvl="6">
       <w:start w:val="1"/>
@@ -2843,7 +2750,6 @@
         </w:tabs>
         <w:ind w:hanging="360" w:left="2880"/>
       </w:pPr>
-      <w:rPr/>
     </w:lvl>
     <w:lvl w:ilvl="7">
       <w:start w:val="1"/>
@@ -2856,7 +2762,6 @@
         </w:tabs>
         <w:ind w:hanging="360" w:left="3240"/>
       </w:pPr>
-      <w:rPr/>
     </w:lvl>
     <w:lvl w:ilvl="8">
       <w:start w:val="1"/>
@@ -2869,7 +2774,6 @@
         </w:tabs>
         <w:ind w:hanging="360" w:left="3600"/>
       </w:pPr>
-      <w:rPr/>
     </w:lvl>
   </w:abstractNum>
   <w:abstractNum w:abstractNumId="6">
@@ -3024,7 +2928,7 @@
     </w:pPr>
     <w:rPr>
       <w:rFonts w:ascii="Calibri" w:cs="Mangal" w:eastAsia="SimSun" w:hAnsi="Calibri"/>
-      <w:color w:val="auto"/>
+      <w:color w:val="00000A"/>
       <w:sz w:val="24"/>
       <w:szCs w:val="24"/>
       <w:lang w:bidi="hi-IN" w:eastAsia="hi-IN" w:val="de-DE"/>
@@ -3367,21 +3271,86 @@
     </w:rPr>
   </w:style>
   <w:style w:styleId="style31" w:type="character">
-    <w:name w:val="Nummerierungszeichen"/>
+    <w:name w:val="Aufzählungszeichen"/>
     <w:next w:val="style31"/>
-    <w:rPr/>
+    <w:rPr>
+      <w:rFonts w:ascii="OpenSymbol" w:cs="OpenSymbol" w:eastAsia="OpenSymbol" w:hAnsi="OpenSymbol"/>
+    </w:rPr>
   </w:style>
   <w:style w:styleId="style32" w:type="character">
-    <w:name w:val="Aufzählungszeichen"/>
+    <w:name w:val="ListLabel 3"/>
     <w:next w:val="style32"/>
     <w:rPr>
-      <w:rFonts w:ascii="OpenSymbol" w:cs="OpenSymbol" w:eastAsia="OpenSymbol" w:hAnsi="OpenSymbol"/>
-    </w:rPr>
-  </w:style>
-  <w:style w:styleId="style33" w:type="paragraph">
+      <w:rFonts w:cs="Times New Roman"/>
+    </w:rPr>
+  </w:style>
+  <w:style w:styleId="style33" w:type="character">
+    <w:name w:val="ListLabel 4"/>
+    <w:next w:val="style33"/>
+    <w:rPr>
+      <w:rFonts w:cs="Courier New"/>
+    </w:rPr>
+  </w:style>
+  <w:style w:styleId="style34" w:type="character">
+    <w:name w:val="ListLabel 5"/>
+    <w:next w:val="style34"/>
+    <w:rPr>
+      <w:rFonts w:cs="Wingdings"/>
+    </w:rPr>
+  </w:style>
+  <w:style w:styleId="style35" w:type="character">
+    <w:name w:val="ListLabel 6"/>
+    <w:next w:val="style35"/>
+    <w:rPr>
+      <w:rFonts w:cs="Symbol"/>
+    </w:rPr>
+  </w:style>
+  <w:style w:styleId="style36" w:type="character">
+    <w:name w:val="ListLabel 7"/>
+    <w:next w:val="style36"/>
+    <w:rPr>
+      <w:rFonts w:cs="OpenSymbol"/>
+    </w:rPr>
+  </w:style>
+  <w:style w:styleId="style37" w:type="character">
+    <w:name w:val="ListLabel 8"/>
+    <w:next w:val="style37"/>
+    <w:rPr>
+      <w:rFonts w:cs="Times New Roman"/>
+    </w:rPr>
+  </w:style>
+  <w:style w:styleId="style38" w:type="character">
+    <w:name w:val="ListLabel 9"/>
+    <w:next w:val="style38"/>
+    <w:rPr>
+      <w:rFonts w:cs="Courier New"/>
+    </w:rPr>
+  </w:style>
+  <w:style w:styleId="style39" w:type="character">
+    <w:name w:val="ListLabel 10"/>
+    <w:next w:val="style39"/>
+    <w:rPr>
+      <w:rFonts w:cs="Wingdings"/>
+    </w:rPr>
+  </w:style>
+  <w:style w:styleId="style40" w:type="character">
+    <w:name w:val="ListLabel 11"/>
+    <w:next w:val="style40"/>
+    <w:rPr>
+      <w:rFonts w:cs="Symbol"/>
+    </w:rPr>
+  </w:style>
+  <w:style w:styleId="style41" w:type="character">
+    <w:name w:val="ListLabel 12"/>
+    <w:next w:val="style41"/>
+    <w:rPr>
+      <w:rFonts w:cs="OpenSymbol"/>
+    </w:rPr>
+  </w:style>
+  <w:style w:styleId="style42" w:type="paragraph">
     <w:name w:val="Überschrift"/>
     <w:basedOn w:val="style0"/>
-    <w:next w:val="style34"/>
+    <w:next w:val="style43"/>
     <w:pPr>
       <w:keepNext/>
       <w:spacing w:after="120" w:before="240"/>
@@ -3393,10 +3362,10 @@
       <w:szCs w:val="28"/>
     </w:rPr>
   </w:style>
-  <w:style w:styleId="style34" w:type="paragraph">
+  <w:style w:styleId="style43" w:type="paragraph">
     <w:name w:val="Textkörper"/>
     <w:basedOn w:val="style0"/>
-    <w:next w:val="style34"/>
+    <w:next w:val="style43"/>
     <w:pPr>
       <w:spacing w:after="120" w:before="0"/>
       <w:contextualSpacing w:val="false"/>
@@ -3405,19 +3374,19 @@
       <w:szCs w:val="21"/>
     </w:rPr>
   </w:style>
-  <w:style w:styleId="style35" w:type="paragraph">
+  <w:style w:styleId="style44" w:type="paragraph">
     <w:name w:val="Liste"/>
-    <w:basedOn w:val="style34"/>
-    <w:next w:val="style35"/>
+    <w:basedOn w:val="style43"/>
+    <w:next w:val="style44"/>
     <w:pPr/>
     <w:rPr>
       <w:rFonts w:cs="Mangal"/>
     </w:rPr>
   </w:style>
-  <w:style w:styleId="style36" w:type="paragraph">
+  <w:style w:styleId="style45" w:type="paragraph">
     <w:name w:val="Beschriftung"/>
     <w:basedOn w:val="style0"/>
-    <w:next w:val="style36"/>
+    <w:next w:val="style45"/>
     <w:pPr>
       <w:suppressLineNumbers/>
       <w:spacing w:after="120" w:before="120"/>
@@ -3431,10 +3400,10 @@
       <w:szCs w:val="24"/>
     </w:rPr>
   </w:style>
-  <w:style w:styleId="style37" w:type="paragraph">
+  <w:style w:styleId="style46" w:type="paragraph">
     <w:name w:val="Verzeichnis"/>
     <w:basedOn w:val="style0"/>
-    <w:next w:val="style37"/>
+    <w:next w:val="style46"/>
     <w:pPr>
       <w:suppressLineNumbers/>
     </w:pPr>
@@ -3442,10 +3411,10 @@
       <w:rFonts w:cs="Mangal"/>
     </w:rPr>
   </w:style>
-  <w:style w:styleId="style38" w:type="paragraph">
+  <w:style w:styleId="style47" w:type="paragraph">
     <w:name w:val="caption"/>
     <w:basedOn w:val="style0"/>
-    <w:next w:val="style38"/>
+    <w:next w:val="style47"/>
     <w:pPr/>
     <w:rPr>
       <w:b/>
@@ -3454,10 +3423,10 @@
       <w:szCs w:val="18"/>
     </w:rPr>
   </w:style>
-  <w:style w:styleId="style39" w:type="paragraph">
+  <w:style w:styleId="style48" w:type="paragraph">
     <w:name w:val="Titel"/>
     <w:basedOn w:val="style0"/>
-    <w:next w:val="style39"/>
+    <w:next w:val="style48"/>
     <w:pPr>
       <w:keepNext/>
       <w:spacing w:after="120" w:before="240"/>
@@ -3472,10 +3441,10 @@
       <w:szCs w:val="36"/>
     </w:rPr>
   </w:style>
-  <w:style w:styleId="style40" w:type="paragraph">
+  <w:style w:styleId="style49" w:type="paragraph">
     <w:name w:val="Untertitel"/>
     <w:basedOn w:val="style0"/>
-    <w:next w:val="style40"/>
+    <w:next w:val="style49"/>
     <w:pPr>
       <w:keepNext/>
       <w:spacing w:after="120" w:before="240"/>
@@ -3490,10 +3459,10 @@
       <w:szCs w:val="28"/>
     </w:rPr>
   </w:style>
-  <w:style w:styleId="style41" w:type="paragraph">
+  <w:style w:styleId="style50" w:type="paragraph">
     <w:name w:val="List Paragraph"/>
     <w:basedOn w:val="style0"/>
-    <w:next w:val="style41"/>
+    <w:next w:val="style50"/>
     <w:pPr>
       <w:spacing w:after="0" w:before="0"/>
       <w:ind w:hanging="0" w:left="720" w:right="0"/>
@@ -3503,10 +3472,10 @@
       <w:szCs w:val="21"/>
     </w:rPr>
   </w:style>
-  <w:style w:styleId="style42" w:type="paragraph">
+  <w:style w:styleId="style51" w:type="paragraph">
     <w:name w:val="Balloon Text"/>
     <w:basedOn w:val="style0"/>
-    <w:next w:val="style42"/>
+    <w:next w:val="style51"/>
     <w:pPr/>
     <w:rPr>
       <w:rFonts w:ascii="Tahoma" w:hAnsi="Tahoma"/>
@@ -3514,31 +3483,31 @@
       <w:szCs w:val="14"/>
     </w:rPr>
   </w:style>
-  <w:style w:styleId="style43" w:type="paragraph">
+  <w:style w:styleId="style52" w:type="paragraph">
     <w:name w:val="Zitat"/>
     <w:basedOn w:val="style0"/>
-    <w:next w:val="style43"/>
+    <w:next w:val="style52"/>
     <w:pPr/>
     <w:rPr/>
   </w:style>
-  <w:style w:styleId="style44" w:type="paragraph">
+  <w:style w:styleId="style53" w:type="paragraph">
     <w:name w:val="Abbildung"/>
-    <w:basedOn w:val="style36"/>
-    <w:next w:val="style44"/>
+    <w:basedOn w:val="style45"/>
+    <w:next w:val="style53"/>
     <w:pPr/>
     <w:rPr/>
   </w:style>
-  <w:style w:styleId="style45" w:type="paragraph">
+  <w:style w:styleId="style54" w:type="paragraph">
     <w:name w:val="Kopfzeile"/>
     <w:basedOn w:val="style0"/>
-    <w:next w:val="style45"/>
+    <w:next w:val="style54"/>
     <w:pPr/>
     <w:rPr/>
   </w:style>
-  <w:style w:styleId="style46" w:type="paragraph">
+  <w:style w:styleId="style55" w:type="paragraph">
     <w:name w:val="Fußzeile"/>
     <w:basedOn w:val="style0"/>
-    <w:next w:val="style46"/>
+    <w:next w:val="style55"/>
     <w:pPr/>
     <w:rPr/>
   </w:style>

</xml_diff>

<commit_message>
Deleted typos, changed screenshot
</commit_message>
<xml_diff>
--- a/Dokumentation/Dokumentation.docx
+++ b/Dokumentation/Dokumentation.docx
@@ -397,7 +397,15 @@
       </w:pPr>
       <w:r>
         <w:rPr/>
-        <w:t>Es ist möglich den Inhalt des Barcodes in die Zwischenablage zu kopieren, dazu reicht es den Button mit der Aufschrift „To Clipboard“ zu klicken.</w:t>
+        <w:t xml:space="preserve">Es ist möglich den Inhalt des Barcodes in die Zwischenablage zu kopieren, dazu reicht es </w:t>
+      </w:r>
+      <w:r>
+        <w:rPr/>
+        <w:t xml:space="preserve">auf </w:t>
+      </w:r>
+      <w:r>
+        <w:rPr/>
+        <w:t>den Button mit der Aufschrift „To Clipboard“ zu klicken.</w:t>
       </w:r>
     </w:p>
     <w:p>
@@ -410,7 +418,7 @@
         <w:rPr/>
         <w:t xml:space="preserve">Abbildung </w:t>
         <w:drawing>
-          <wp:anchor allowOverlap="1" behindDoc="0" distB="0" distL="0" distR="0" distT="0" layoutInCell="1" locked="0" relativeHeight="2" simplePos="0">
+          <wp:anchor allowOverlap="1" behindDoc="0" distB="0" distL="0" distR="0" distT="0" layoutInCell="1" locked="0" relativeHeight="3" simplePos="0">
             <wp:simplePos x="0" y="0"/>
             <wp:positionH relativeFrom="column">
               <wp:posOffset>0</wp:posOffset>
@@ -519,17 +527,33 @@
       <w:bookmarkEnd w:id="1"/>
       <w:r>
         <w:rPr/>
-        <w:t xml:space="preserve">EAN,  IAN oder JAN zu lesen. Dies könnte dann mithilfe von Interfaced Klassen realisiert werden, wobei jede Klasse die Eigenheiten des jeweiligen Systems abdeckt. </w:t>
-      </w:r>
-    </w:p>
-    <w:p>
-      <w:pPr>
-        <w:pStyle w:val="style0"/>
-        <w:rPr/>
-      </w:pPr>
-      <w:r>
-        <w:rPr/>
-        <w:t xml:space="preserve">Um einen Barcode erfolgreich lesen zu können sollten dieser nicht zu stark verrauscht und gedreht sein.  Die Drehung des Barcodes sollte 38° nicht überschreiten, ansonsten kann dieser nicht mehr am Stück gelesen werden.  Eine Drehung um 180° wäre prinzipiell Möglich, ist in dieser Version des Programms aber nicht implementiert. Obwohl eine Funktion zur Berechnung der Prüfziffer vorhanden ist, kann es bei einem zu stark verrauschten Bild vorkommen, dass ein falscher Barcode mit Korrekter Prüfziffer gelesen wird, dieser wird dann als korrekt erkannt.  Das Einlesen mittels live-stream wäre Ebenfalls möglich. </w:t>
+        <w:t xml:space="preserve">EAN,  IAN oder JAN zu lesen. Dies könnte dann mithilfe von Interfaced-Klassen realisiert werden, wobei jede Klasse die Eigenheiten des jeweiligen Systems abdeckt. </w:t>
+      </w:r>
+    </w:p>
+    <w:p>
+      <w:pPr>
+        <w:pStyle w:val="style0"/>
+        <w:rPr/>
+      </w:pPr>
+      <w:r>
+        <w:rPr/>
+        <w:t xml:space="preserve">Um einen Barcode erfolgreich lesen zu können sollte dieser nicht zu stark verrauscht und gedreht sein.  Die Drehung des Barcodes sollte 38° nicht überschreiten, ansonsten kann dieser nicht mehr am Stück gelesen werden.  Eine Drehung um 180° wäre prinzipiell </w:t>
+      </w:r>
+      <w:r>
+        <w:rPr/>
+        <w:t>m</w:t>
+      </w:r>
+      <w:r>
+        <w:rPr/>
+        <w:t xml:space="preserve">öglich, ist in dieser Version des Programms aber nicht implementiert. Obwohl eine Funktion zur Berechnung der Prüfziffer vorhanden ist, kann es bei einem zu stark verrauschten Bild vorkommen, dass ein falscher Barcode mit Korrekter Prüfziffer gelesen wird, dieser wird dann als korrekt erkannt.  Das Einlesen mittels live-stream wäre </w:t>
+      </w:r>
+      <w:r>
+        <w:rPr/>
+        <w:t>e</w:t>
+      </w:r>
+      <w:r>
+        <w:rPr/>
+        <w:t xml:space="preserve">benfalls möglich. </w:t>
       </w:r>
     </w:p>
     <w:p>
@@ -568,26 +592,42 @@
       </w:pPr>
       <w:r>
         <w:rPr/>
-        <w:t>Für die Umsetzung des Barcode-Lesers wurde die Programmier-Sprache C++ mit der Microsoft-Entwicklungsumgebung Visual Studio 2010 Professional benutzt. Für das Image-Processing, den Kern-Algorithmus des Lesers, wurde die Open-Source-Library openCV eingebunden. Für die grafische Oberfläche und Bedienelemente boten sich die Microsoft Foundation Classes (MFC) an.</w:t>
-      </w:r>
-    </w:p>
-    <w:p>
-      <w:pPr>
-        <w:pStyle w:val="style0"/>
-        <w:rPr/>
-      </w:pPr>
-      <w:r>
-        <w:rPr/>
-      </w:r>
-    </w:p>
-    <w:p>
-      <w:pPr>
-        <w:pStyle w:val="style0"/>
-        <w:rPr/>
-      </w:pPr>
-      <w:r>
-        <w:rPr/>
-        <w:t>Aufgrund der Arbeit mit MFC war die grundlegende Programmstruktur weitestgehend vorgegeben. Die grafische Oberfläche besteht aus einem einzelnen Dialog, der über zwei Buttons, „Load File“ und „Copy to Clipboard“, einem Textfeld, in dem der dekodierte Barcode angezeigt wird, und ein Bild (Picture Control) verfügt.</w:t>
+        <w:t>Für die Umsetzung des Barcode-Lesers wurde die Programmier</w:t>
+      </w:r>
+      <w:r>
+        <w:rPr/>
+        <w:t>s</w:t>
+      </w:r>
+      <w:r>
+        <w:rPr/>
+        <w:t>prache C++ mit der Microsoft-Entwicklungsumgebung Visual Studio 2010 Professional benutzt. Für das Image-Processing, den Kern-Algorithmus des Lesers, wurde die Open-Source-Library openCV eingebunden. Für die grafische Oberfläche und Bedienelemente boten sich die Microsoft Foundation Classes (MFC) an.</w:t>
+      </w:r>
+    </w:p>
+    <w:p>
+      <w:pPr>
+        <w:pStyle w:val="style0"/>
+        <w:rPr/>
+      </w:pPr>
+      <w:r>
+        <w:rPr/>
+      </w:r>
+    </w:p>
+    <w:p>
+      <w:pPr>
+        <w:pStyle w:val="style0"/>
+        <w:rPr/>
+      </w:pPr>
+      <w:r>
+        <w:rPr/>
+        <w:t>Aufgrund der Arbeit mit MFC war die grundlegende Programmstruktur weitestgehend vorgegeben. Die grafische Oberfläche besteht aus einem einzelnen Dialog, der über zwei Buttons, „Load File“ und „Copy to Clipboard“, einem Textfeld, in dem der dekodierte Barcode angezeigt wird und ein</w:t>
+      </w:r>
+      <w:r>
+        <w:rPr/>
+        <w:t>em</w:t>
+      </w:r>
+      <w:r>
+        <w:rPr/>
+        <w:t xml:space="preserve"> Bild (Picture Control).</w:t>
       </w:r>
     </w:p>
     <w:p>
@@ -694,7 +734,7 @@
           <w:sz w:val="21"/>
           <w:szCs w:val="21"/>
         </w:rPr>
-        <w:t>Struktur des Dialogs:</w:t>
+        <w:t>Struktur des Dialogs</w:t>
       </w:r>
     </w:p>
     <w:p>
@@ -814,7 +854,7 @@
       </w:pPr>
       <w:r>
         <w:rPr/>
-        <w:t>Neben diesen Membern besitzt der Dialog noch die Klasse, die das Image Processing durchführt (Barcode_Decoder)</w:t>
+        <w:t>Neben diesen Membern besitzt der Dialog noch die Klasse, die das Image Processing durchführt (Barcode_Decoder).</w:t>
       </w:r>
     </w:p>
     <w:p>
@@ -943,17 +983,25 @@
       <w:bookmarkEnd w:id="3"/>
       <w:r>
         <w:rPr/>
-        <w:t>Funktionen der Handler innerhalb der Programm-Logik:</w:t>
-      </w:r>
-    </w:p>
-    <w:p>
-      <w:pPr>
-        <w:pStyle w:val="style0"/>
-        <w:rPr/>
-      </w:pPr>
-      <w:r>
-        <w:rPr/>
-        <w:t>Klickt der Benutzer auf den „Load File“-Button, so öffnet sich ein OpenFileDialog. Das geöffnete Bild wird mithilfe der Barcode_Decoder Klasse auf einen Barcode untersucht. Sie wirft dann die Zahlenfolge des Barcodes aus. Dieser wird mittels des CEdit m_result auf dem Textfeld angezeigt. Außerdem wird das Bild mithilfe des CStatic m_picture auch im Dialog in der Mitte angezeigt. Danach kann der Nutzer auf „To Clipboard“ klicken, um den Text aus m_result in die Windows Zwischenablage zu kopieren und zu nutzen.</w:t>
+        <w:t>Funktionen der Handler innerhalb der Programm-Logik</w:t>
+      </w:r>
+    </w:p>
+    <w:p>
+      <w:pPr>
+        <w:pStyle w:val="style0"/>
+        <w:rPr/>
+      </w:pPr>
+      <w:r>
+        <w:rPr/>
+        <w:t xml:space="preserve">Klickt der Benutzer auf den „Load File“-Button, so öffnet sich ein OpenFileDialog. Das geöffnete Bild wird mithilfe der Barcode_Decoder Klasse auf einen Barcode untersucht. Sie wirft dann die Zahlenfolge des Barcodes aus. Dieser wird mittels des CEdit m_result </w:t>
+      </w:r>
+      <w:r>
+        <w:rPr/>
+        <w:t>im</w:t>
+      </w:r>
+      <w:r>
+        <w:rPr/>
+        <w:t xml:space="preserve"> Textfeld angezeigt. Außerdem wird das Bild mithilfe des CStatic m_picture auch im Dialog in der Mitte angezeigt. Danach kann der Nutzer auf „To Clipboard“ klicken, um den Text aus m_result in die Windows Zwischenablage zu kopieren und zu nutzen.</w:t>
         <w:br/>
         <w:t>Eine weitere Verwendung (z.B. mittels einer Waren-Datenbank) ist nicht vorgesehen gewesen.</w:t>
       </w:r>
@@ -1262,7 +1310,19 @@
         <w:rPr>
           <w:u w:val="none"/>
         </w:rPr>
-        <w:t>Sobald sich der User für ein Bild entschieden hat wird dieses einem thresholding unterzogen, da der Barcode Monochrom ist und der Rest des Bildinhaltes für das Auslesen des Barcodes nicht interessant ist. Zumal erhöht es die Geschwindigkeit mit der das Programm ausgeführt wird.</w:t>
+        <w:t>Sobald sich der User für ein Bild entschieden hat, wird dieses einem thresholding unterzogen, da der Barcode Monochrom ist und der Rest des Bildinhaltes für das Auslesen des Barcodes nicht interessant ist. Zu</w:t>
+      </w:r>
+      <w:r>
+        <w:rPr>
+          <w:u w:val="none"/>
+        </w:rPr>
+        <w:t>dem</w:t>
+      </w:r>
+      <w:r>
+        <w:rPr>
+          <w:u w:val="none"/>
+        </w:rPr>
+        <w:t xml:space="preserve"> erhöht es die Geschwindigkeit mit der das Programm ausgeführt wird.</w:t>
       </w:r>
     </w:p>
     <w:p>
@@ -1320,7 +1380,19 @@
         <w:rPr>
           <w:u w:val="none"/>
         </w:rPr>
-        <w:t xml:space="preserve"> des Barcodes durchwandert zu haben. Der Ruheraum beinhaltet keinerlei verwertbare Informationen, sollte aber mindestens zehn mal die Breite eines Balken haben. </w:t>
+        <w:t xml:space="preserve"> des Barcodes durchwandert zu haben. D</w:t>
+      </w:r>
+      <w:r>
+        <w:rPr>
+          <w:u w:val="none"/>
+        </w:rPr>
+        <w:t>ie Ruhezone</w:t>
+      </w:r>
+      <w:r>
+        <w:rPr>
+          <w:u w:val="none"/>
+        </w:rPr>
+        <w:t xml:space="preserve"> beinhaltet keinerlei verwertbare Informationen, sollte aber mindestens zehn mal die Breite eines Balken haben. </w:t>
       </w:r>
     </w:p>
     <w:p>
@@ -1348,7 +1420,7 @@
         <w:rPr>
           <w:u w:val="none"/>
         </w:rPr>
-        <w:t xml:space="preserve">Ist dieses Kriterium erfüllt  ermittelt die Funktion </w:t>
+        <w:t xml:space="preserve">Ist dieses Kriterium erfüllt,  ermittelt die Funktion </w:t>
       </w:r>
       <w:r>
         <w:rPr>
@@ -1375,7 +1447,19 @@
         <w:rPr>
           <w:u w:val="none"/>
         </w:rPr>
-        <w:t xml:space="preserve"> folgen immer dem Muster Balken – Leerraum – Balken. Sowohl die breite der Balken als auch die des Leerraums zwischen den Balken werden getrennt in ein Array geschrieben und miteinander ins Verhältnis gesetzt. Folgende Situationen können eintreffen.</w:t>
+        <w:t xml:space="preserve"> folgen immer dem Muster Balken – Leerraum – Balken. Sowohl die </w:t>
+      </w:r>
+      <w:r>
+        <w:rPr>
+          <w:u w:val="none"/>
+        </w:rPr>
+        <w:t>B</w:t>
+      </w:r>
+      <w:r>
+        <w:rPr>
+          <w:u w:val="none"/>
+        </w:rPr>
+        <w:t>reite der Balken als auch die des Leerraums zwischen den Balken werden getrennt in ein Array geschrieben und miteinander ins Verhältnis gesetzt. Folgende Situationen können eintreffen.</w:t>
       </w:r>
     </w:p>
     <w:p>
@@ -1424,7 +1508,7 @@
         <w:rPr>
           <w:u w:val="none"/>
         </w:rPr>
-        <w:t>Ist die Abweichung von Minimum zu Maximum Größer als 25% handelt es sich vermutlich nicht um das Randmuster des Barcodes sondern um ein beliebiges Muster aus dem Bild oder das Randmuster ist zu zerstört um erfolgreich gelesen zu werden.</w:t>
+        <w:t>Ist die Abweichung von Minimum zu Maximum Größer als 25% handelt es sich vermutlich nicht um das Randmuster des Barcodes sondern um ein beliebiges Muster aus dem Bild, oder das Randmuster ist zu zerstört um erfolgreich gelesen zu werden.</w:t>
       </w:r>
     </w:p>
     <w:p>
@@ -1456,6 +1540,7 @@
         <w:rPr>
           <w:u w:val="none"/>
         </w:rPr>
+        <w:tab/>
         <w:t xml:space="preserve">Das Mittel der drei Breiten wird in die Variable </w:t>
       </w:r>
       <w:r>
@@ -1497,7 +1582,20 @@
         <w:rPr>
           <w:u w:val="none"/>
         </w:rPr>
-        <w:t xml:space="preserve">Nun Folgt der erste Datenblock bestehend aus Sechs Ziffern. Für jede der Ziffern wird die Funktion </w:t>
+        <w:t xml:space="preserve">Nun Folgt der erste Datenblock bestehend aus Sechs Ziffern </w:t>
+      </w:r>
+      <w:r>
+        <w:rPr>
+          <w:rFonts w:ascii="Calibri Light" w:hAnsi="Calibri Light"/>
+          <w:u w:val="none"/>
+        </w:rPr>
+        <w:t>(3.)</w:t>
+      </w:r>
+      <w:r>
+        <w:rPr>
+          <w:u w:val="none"/>
+        </w:rPr>
+        <w:t xml:space="preserve">. Für jede der Ziffern wird die Funktion </w:t>
       </w:r>
       <w:r>
         <w:rPr>
@@ -1511,7 +1609,31 @@
         <w:rPr>
           <w:u w:val="none"/>
         </w:rPr>
-        <w:t xml:space="preserve"> aufgerufen. Jede Ziffer besteht aus einer Kombination aus Vier Zeichen, welche Separat in einem Array gespeichert werden. Im Linken Block ist das erste Zeichen immer ein Leerzeichen. Da jede Ziffer die Kombination zweier Balken und Leerzeichen ist, ergibt sich die Arraybelegung </w:t>
+        <w:t xml:space="preserve"> aufgerufen. Jede Ziffer besteht aus einer Kombination </w:t>
+      </w:r>
+      <w:r>
+        <w:rPr>
+          <w:u w:val="none"/>
+        </w:rPr>
+        <w:t>von</w:t>
+      </w:r>
+      <w:r>
+        <w:rPr>
+          <w:u w:val="none"/>
+        </w:rPr>
+        <w:t xml:space="preserve"> </w:t>
+      </w:r>
+      <w:r>
+        <w:rPr>
+          <w:u w:val="none"/>
+        </w:rPr>
+        <w:t>v</w:t>
+      </w:r>
+      <w:r>
+        <w:rPr>
+          <w:u w:val="none"/>
+        </w:rPr>
+        <w:t xml:space="preserve">ier Zeichen, welche Separat in einem Array gespeichert werden. Im Linken Block ist das erste Zeichen immer ein Leerzeichen. Da jede Ziffer die Kombination zweier Balken und Leerzeichen ist, ergibt sich die Arraybelegung </w:t>
       </w:r>
       <w:r>
         <w:rPr>
@@ -1567,30 +1689,55 @@
         <w:rPr>
           <w:u w:val="none"/>
         </w:rPr>
-        <w:t xml:space="preserve"> geteilt. Um Ein Ergebnis in der Range 0 bis 9 zu erhalten wird das Ergebnis mit einer Hashmap vergleichen und zurückgegeben.</w:t>
-      </w:r>
-    </w:p>
-    <w:p>
-      <w:pPr>
-        <w:pStyle w:val="style0"/>
-        <w:rPr/>
-      </w:pPr>
-      <w:r>
-        <w:rPr/>
-      </w:r>
-    </w:p>
-    <w:p>
-      <w:pPr>
-        <w:pStyle w:val="style0"/>
-        <w:rPr>
-          <w:u w:val="none"/>
-        </w:rPr>
-      </w:pPr>
-      <w:r>
-        <w:rPr>
-          <w:u w:val="none"/>
-        </w:rPr>
-        <w:t xml:space="preserve">Nach dem ersten Ziffernblock folgt das Trennzeichen welches aus dem Muster </w:t>
+        <w:t xml:space="preserve"> geteilt. Um Ein Ergebnis in der Range 0 bis 9 zu erhalten wird das Ergebnis mit einer Hashmap vergl</w:t>
+      </w:r>
+      <w:r>
+        <w:rPr>
+          <w:u w:val="none"/>
+        </w:rPr>
+        <w:t>ich</w:t>
+      </w:r>
+      <w:r>
+        <w:rPr>
+          <w:u w:val="none"/>
+        </w:rPr>
+        <w:t>en und zurückgegeben.</w:t>
+      </w:r>
+    </w:p>
+    <w:p>
+      <w:pPr>
+        <w:pStyle w:val="style0"/>
+        <w:rPr/>
+      </w:pPr>
+      <w:r>
+        <w:rPr/>
+      </w:r>
+    </w:p>
+    <w:p>
+      <w:pPr>
+        <w:pStyle w:val="style0"/>
+        <w:rPr>
+          <w:u w:val="none"/>
+        </w:rPr>
+      </w:pPr>
+      <w:r>
+        <w:rPr>
+          <w:u w:val="none"/>
+        </w:rPr>
+        <w:t xml:space="preserve">Nach dem ersten Ziffernblock folgt das Trennzeichen </w:t>
+      </w:r>
+      <w:r>
+        <w:rPr>
+          <w:rFonts w:ascii="Calibri Light" w:hAnsi="Calibri Light"/>
+          <w:u w:val="none"/>
+        </w:rPr>
+        <w:t>(4.)</w:t>
+      </w:r>
+      <w:r>
+        <w:rPr>
+          <w:u w:val="none"/>
+        </w:rPr>
+        <w:t xml:space="preserve">, welches aus dem Muster </w:t>
       </w:r>
       <w:r>
         <w:rPr>
@@ -1604,21 +1751,34 @@
         <w:rPr>
           <w:u w:val="none"/>
         </w:rPr>
-        <w:t xml:space="preserve"> besteht. Dieses wird übersprungen da es keine Interpretierbaren Daten enthält.</w:t>
-      </w:r>
-    </w:p>
-    <w:p>
-      <w:pPr>
-        <w:pStyle w:val="style0"/>
-        <w:rPr>
-          <w:u w:val="none"/>
-        </w:rPr>
-      </w:pPr>
-      <w:r>
-        <w:rPr>
-          <w:u w:val="none"/>
-        </w:rPr>
-        <w:t xml:space="preserve">Beim zweiten Ziffernblock wird die Prozedur wiederholt, nur das alle Ziffern invertiert werden. Aus 001011 wird somit 110100. </w:t>
+        <w:t xml:space="preserve"> besteht. Dieses wird übersprungen, da es keine Interpretierbaren Daten enthält.</w:t>
+      </w:r>
+    </w:p>
+    <w:p>
+      <w:pPr>
+        <w:pStyle w:val="style0"/>
+        <w:rPr>
+          <w:u w:val="none"/>
+        </w:rPr>
+      </w:pPr>
+      <w:r>
+        <w:rPr>
+          <w:u w:val="none"/>
+        </w:rPr>
+        <w:t xml:space="preserve">Beim zweiten Ziffernblock </w:t>
+      </w:r>
+      <w:r>
+        <w:rPr>
+          <w:rFonts w:ascii="Calibri Light" w:hAnsi="Calibri Light"/>
+          <w:u w:val="none"/>
+        </w:rPr>
+        <w:t>(5.)</w:t>
+      </w:r>
+      <w:r>
+        <w:rPr>
+          <w:u w:val="none"/>
+        </w:rPr>
+        <w:t xml:space="preserve"> wird die Prozedur wiederholt, nur das alle Ziffern invertiert werden. Aus 001011 wird somit 110100. </w:t>
       </w:r>
     </w:p>
     <w:p>
@@ -1955,24 +2115,6 @@
           <w:b/>
           <w:bCs/>
         </w:rPr>
-      </w:r>
-    </w:p>
-    <w:p>
-      <w:pPr>
-        <w:pStyle w:val="style1"/>
-        <w:rPr/>
-      </w:pPr>
-      <w:r>
-        <w:rPr/>
-      </w:r>
-    </w:p>
-    <w:p>
-      <w:pPr>
-        <w:pStyle w:val="style1"/>
-        <w:rPr/>
-      </w:pPr>
-      <w:r>
-        <w:rPr/>
       </w:r>
     </w:p>
     <w:p>
@@ -2082,7 +2224,7 @@
       <w:fldChar w:fldCharType="separate"/>
     </w:r>
     <w:r>
-      <w:t>9</w:t>
+      <w:t>8</w:t>
     </w:r>
     <w:r>
       <w:fldChar w:fldCharType="end"/>
@@ -2110,7 +2252,7 @@
       <w:fldChar w:fldCharType="separate"/>
     </w:r>
     <w:r>
-      <w:t>9</w:t>
+      <w:t>8</w:t>
     </w:r>
     <w:r>
       <w:fldChar w:fldCharType="end"/>

</xml_diff>